<commit_message>
[inmobiliaria] completar story cards
</commit_message>
<xml_diff>
--- a/immobiliaria/Story card.docx
+++ b/immobiliaria/Story card.docx
@@ -51,49 +51,15 @@
                 <w:szCs w:val="24"/>
               </w:rPr>
             </w:pPr>
-            <w:proofErr w:type="spellStart"/>
-            <w:r>
-              <w:rPr>
-                <w:rFonts w:ascii="Times New Roman" w:eastAsia="Times New Roman" w:hAnsi="Times New Roman" w:cs="Times New Roman"/>
-                <w:b/>
-                <w:color w:val="000000"/>
-                <w:sz w:val="24"/>
-                <w:szCs w:val="24"/>
-              </w:rPr>
-              <w:t>Story</w:t>
-            </w:r>
-            <w:proofErr w:type="spellEnd"/>
-            <w:r>
-              <w:rPr>
-                <w:rFonts w:ascii="Times New Roman" w:eastAsia="Times New Roman" w:hAnsi="Times New Roman" w:cs="Times New Roman"/>
-                <w:b/>
-                <w:color w:val="000000"/>
-                <w:sz w:val="24"/>
-                <w:szCs w:val="24"/>
-              </w:rPr>
-              <w:t xml:space="preserve"> </w:t>
-            </w:r>
-            <w:proofErr w:type="spellStart"/>
-            <w:r>
-              <w:rPr>
-                <w:rFonts w:ascii="Times New Roman" w:eastAsia="Times New Roman" w:hAnsi="Times New Roman" w:cs="Times New Roman"/>
-                <w:b/>
-                <w:color w:val="000000"/>
-                <w:sz w:val="24"/>
-                <w:szCs w:val="24"/>
-              </w:rPr>
-              <w:t>card</w:t>
-            </w:r>
-            <w:proofErr w:type="spellEnd"/>
-            <w:r>
-              <w:rPr>
-                <w:rFonts w:ascii="Times New Roman" w:eastAsia="Times New Roman" w:hAnsi="Times New Roman" w:cs="Times New Roman"/>
-                <w:b/>
-                <w:color w:val="000000"/>
-                <w:sz w:val="24"/>
-                <w:szCs w:val="24"/>
-              </w:rPr>
-              <w:t>: 1</w:t>
+            <w:r>
+              <w:rPr>
+                <w:rFonts w:ascii="Times New Roman" w:eastAsia="Times New Roman" w:hAnsi="Times New Roman" w:cs="Times New Roman"/>
+                <w:b/>
+                <w:color w:val="000000"/>
+                <w:sz w:val="24"/>
+                <w:szCs w:val="24"/>
+              </w:rPr>
+              <w:t>Story card: 1</w:t>
             </w:r>
           </w:p>
         </w:tc>
@@ -178,9 +144,8 @@
                 <w:szCs w:val="24"/>
                 <w:lang w:val="es-BO"/>
               </w:rPr>
-              <w:t xml:space="preserve"> Lionel </w:t>
-            </w:r>
-            <w:proofErr w:type="spellStart"/>
+              <w:t xml:space="preserve"> Lionel Hut</w:t>
+            </w:r>
             <w:r>
               <w:rPr>
                 <w:rFonts w:ascii="Times New Roman" w:eastAsia="Times New Roman" w:hAnsi="Times New Roman" w:cs="Times New Roman"/>
@@ -189,19 +154,8 @@
                 <w:szCs w:val="24"/>
                 <w:lang w:val="es-BO"/>
               </w:rPr>
-              <w:t>Hut</w:t>
-            </w:r>
-            <w:r>
-              <w:rPr>
-                <w:rFonts w:ascii="Times New Roman" w:eastAsia="Times New Roman" w:hAnsi="Times New Roman" w:cs="Times New Roman"/>
-                <w:color w:val="000000"/>
-                <w:sz w:val="24"/>
-                <w:szCs w:val="24"/>
-                <w:lang w:val="es-BO"/>
-              </w:rPr>
               <w:t>son</w:t>
             </w:r>
-            <w:proofErr w:type="spellEnd"/>
           </w:p>
         </w:tc>
         <w:tc>
@@ -552,19 +506,35 @@
                 <w:sz w:val="24"/>
                 <w:szCs w:val="24"/>
               </w:rPr>
-              <w:t xml:space="preserve">inmueble para que toda la información de los pagos realizados </w:t>
-            </w:r>
-            <w:proofErr w:type="spellStart"/>
-            <w:r>
-              <w:rPr>
-                <w:rFonts w:ascii="Times New Roman" w:eastAsia="Times New Roman" w:hAnsi="Times New Roman" w:cs="Times New Roman"/>
-                <w:color w:val="000000"/>
-                <w:sz w:val="24"/>
-                <w:szCs w:val="24"/>
-              </w:rPr>
-              <w:t>este</w:t>
-            </w:r>
-            <w:proofErr w:type="spellEnd"/>
+              <w:t xml:space="preserve">inmueble </w:t>
+            </w:r>
+            <w:r>
+              <w:rPr>
+                <w:rFonts w:ascii="Times New Roman" w:eastAsia="Times New Roman" w:hAnsi="Times New Roman" w:cs="Times New Roman"/>
+                <w:color w:val="000000"/>
+                <w:sz w:val="24"/>
+                <w:szCs w:val="24"/>
+              </w:rPr>
+              <w:t>de manera</w:t>
+            </w:r>
+            <w:r>
+              <w:rPr>
+                <w:rFonts w:ascii="Times New Roman" w:eastAsia="Times New Roman" w:hAnsi="Times New Roman" w:cs="Times New Roman"/>
+                <w:color w:val="000000"/>
+                <w:sz w:val="24"/>
+                <w:szCs w:val="24"/>
+              </w:rPr>
+              <w:t xml:space="preserve"> que toda la información de los pagos realizados </w:t>
+            </w:r>
+            <w:r>
+              <w:rPr>
+                <w:rFonts w:ascii="Times New Roman" w:eastAsia="Times New Roman" w:hAnsi="Times New Roman" w:cs="Times New Roman"/>
+                <w:color w:val="000000"/>
+                <w:sz w:val="24"/>
+                <w:szCs w:val="24"/>
+              </w:rPr>
+              <w:t>esté</w:t>
+            </w:r>
             <w:r>
               <w:rPr>
                 <w:rFonts w:ascii="Times New Roman" w:eastAsia="Times New Roman" w:hAnsi="Times New Roman" w:cs="Times New Roman"/>
@@ -600,7 +570,16 @@
                 <w:szCs w:val="24"/>
               </w:rPr>
               <w:br/>
-              <w:t>La información de los pagos debe incluir, pero no se limita a los siguientes datos</w:t>
+              <w:t>La información de los pagos debe incluir</w:t>
+            </w:r>
+            <w:r>
+              <w:rPr>
+                <w:rFonts w:ascii="Times New Roman" w:eastAsia="Times New Roman" w:hAnsi="Times New Roman" w:cs="Times New Roman"/>
+                <w:color w:val="000000"/>
+                <w:sz w:val="24"/>
+                <w:szCs w:val="24"/>
+              </w:rPr>
+              <w:t>los siguientes datos:</w:t>
             </w:r>
           </w:p>
           <w:p>
@@ -626,7 +605,7 @@
                 <w:sz w:val="24"/>
                 <w:szCs w:val="24"/>
               </w:rPr>
-              <w:t>Dato 1</w:t>
+              <w:t>Fecha del pago</w:t>
             </w:r>
           </w:p>
           <w:p>
@@ -652,7 +631,7 @@
                 <w:sz w:val="24"/>
                 <w:szCs w:val="24"/>
               </w:rPr>
-              <w:t>Dato 2</w:t>
+              <w:t>Código de cliente</w:t>
             </w:r>
           </w:p>
           <w:p>
@@ -678,8 +657,100 @@
                 <w:sz w:val="24"/>
                 <w:szCs w:val="24"/>
               </w:rPr>
-              <w:t>Dato 3</w:t>
-            </w:r>
+              <w:t>Nombre del cliente</w:t>
+            </w:r>
+          </w:p>
+          <w:p>
+            <w:pPr>
+              <w:pStyle w:val="Prrafodelista"/>
+              <w:numPr>
+                <w:ilvl w:val="0"/>
+                <w:numId w:val="3"/>
+              </w:numPr>
+              <w:autoSpaceDE w:val="0"/>
+              <w:autoSpaceDN w:val="0"/>
+              <w:adjustRightInd w:val="0"/>
+              <w:spacing w:after="0" w:line="240" w:lineRule="auto"/>
+              <w:rPr>
+                <w:rFonts w:ascii="Times New Roman" w:hAnsi="Times New Roman" w:cs="Times New Roman"/>
+                <w:sz w:val="24"/>
+                <w:szCs w:val="24"/>
+              </w:rPr>
+            </w:pPr>
+            <w:r>
+              <w:rPr>
+                <w:rFonts w:ascii="Times New Roman" w:hAnsi="Times New Roman" w:cs="Times New Roman"/>
+                <w:sz w:val="24"/>
+                <w:szCs w:val="24"/>
+              </w:rPr>
+              <w:t>Importe Total</w:t>
+            </w:r>
+          </w:p>
+          <w:p>
+            <w:pPr>
+              <w:pStyle w:val="Prrafodelista"/>
+              <w:numPr>
+                <w:ilvl w:val="0"/>
+                <w:numId w:val="3"/>
+              </w:numPr>
+              <w:autoSpaceDE w:val="0"/>
+              <w:autoSpaceDN w:val="0"/>
+              <w:adjustRightInd w:val="0"/>
+              <w:spacing w:after="0" w:line="240" w:lineRule="auto"/>
+              <w:rPr>
+                <w:rFonts w:ascii="Times New Roman" w:hAnsi="Times New Roman" w:cs="Times New Roman"/>
+                <w:sz w:val="24"/>
+                <w:szCs w:val="24"/>
+              </w:rPr>
+            </w:pPr>
+            <w:r>
+              <w:rPr>
+                <w:rFonts w:ascii="Times New Roman" w:hAnsi="Times New Roman" w:cs="Times New Roman"/>
+                <w:sz w:val="24"/>
+                <w:szCs w:val="24"/>
+              </w:rPr>
+              <w:t>A cuenta</w:t>
+            </w:r>
+          </w:p>
+          <w:p>
+            <w:pPr>
+              <w:pStyle w:val="Prrafodelista"/>
+              <w:numPr>
+                <w:ilvl w:val="0"/>
+                <w:numId w:val="3"/>
+              </w:numPr>
+              <w:autoSpaceDE w:val="0"/>
+              <w:autoSpaceDN w:val="0"/>
+              <w:adjustRightInd w:val="0"/>
+              <w:spacing w:after="0" w:line="240" w:lineRule="auto"/>
+              <w:rPr>
+                <w:rFonts w:ascii="Times New Roman" w:hAnsi="Times New Roman" w:cs="Times New Roman"/>
+                <w:sz w:val="24"/>
+                <w:szCs w:val="24"/>
+              </w:rPr>
+            </w:pPr>
+            <w:r>
+              <w:rPr>
+                <w:rFonts w:ascii="Times New Roman" w:hAnsi="Times New Roman" w:cs="Times New Roman"/>
+                <w:sz w:val="24"/>
+                <w:szCs w:val="24"/>
+              </w:rPr>
+              <w:t>Saldo (si existiera)</w:t>
+            </w:r>
+          </w:p>
+          <w:p>
+            <w:pPr>
+              <w:pStyle w:val="Prrafodelista"/>
+              <w:autoSpaceDE w:val="0"/>
+              <w:autoSpaceDN w:val="0"/>
+              <w:adjustRightInd w:val="0"/>
+              <w:spacing w:after="0" w:line="240" w:lineRule="auto"/>
+              <w:rPr>
+                <w:rFonts w:ascii="Times New Roman" w:hAnsi="Times New Roman" w:cs="Times New Roman"/>
+                <w:sz w:val="24"/>
+                <w:szCs w:val="24"/>
+              </w:rPr>
+            </w:pPr>
           </w:p>
         </w:tc>
         <w:tc>
@@ -723,18 +794,16 @@
               </w:rPr>
               <w:t xml:space="preserve">Test de </w:t>
             </w:r>
-            <w:proofErr w:type="spellStart"/>
-            <w:r>
-              <w:rPr>
-                <w:rFonts w:ascii="Times New Roman" w:eastAsia="Times New Roman" w:hAnsi="Times New Roman" w:cs="Times New Roman"/>
-                <w:b/>
-                <w:color w:val="000000"/>
-                <w:sz w:val="24"/>
-                <w:szCs w:val="24"/>
-              </w:rPr>
-              <w:t>aceptacion</w:t>
-            </w:r>
-            <w:proofErr w:type="spellEnd"/>
+            <w:r>
+              <w:rPr>
+                <w:rFonts w:ascii="Times New Roman" w:eastAsia="Times New Roman" w:hAnsi="Times New Roman" w:cs="Times New Roman"/>
+                <w:b/>
+                <w:color w:val="000000"/>
+                <w:sz w:val="24"/>
+                <w:szCs w:val="24"/>
+              </w:rPr>
+              <w:t>aceptación</w:t>
+            </w:r>
             <w:r>
               <w:rPr>
                 <w:rFonts w:ascii="Times New Roman" w:eastAsia="Times New Roman" w:hAnsi="Times New Roman" w:cs="Times New Roman"/>
@@ -990,27 +1059,7 @@
                 <w:sz w:val="24"/>
                 <w:szCs w:val="24"/>
               </w:rPr>
-              <w:t xml:space="preserve"> con los fondos </w:t>
-            </w:r>
-            <w:proofErr w:type="spellStart"/>
-            <w:r>
-              <w:rPr>
-                <w:rFonts w:ascii="Times New Roman" w:eastAsia="Times New Roman" w:hAnsi="Times New Roman" w:cs="Times New Roman"/>
-                <w:color w:val="000000"/>
-                <w:sz w:val="24"/>
-                <w:szCs w:val="24"/>
-              </w:rPr>
-              <w:t>fondos</w:t>
-            </w:r>
-            <w:proofErr w:type="spellEnd"/>
-            <w:r>
-              <w:rPr>
-                <w:rFonts w:ascii="Times New Roman" w:eastAsia="Times New Roman" w:hAnsi="Times New Roman" w:cs="Times New Roman"/>
-                <w:color w:val="000000"/>
-                <w:sz w:val="24"/>
-                <w:szCs w:val="24"/>
-              </w:rPr>
-              <w:t xml:space="preserve"> suficientes en el </w:t>
+              <w:t xml:space="preserve"> con los fondos suficientes en el </w:t>
             </w:r>
             <w:r>
               <w:rPr>
@@ -1154,10 +1203,6 @@
     </w:p>
     <w:p>
       <w:pPr>
-        <w:autoSpaceDE w:val="0"/>
-        <w:autoSpaceDN w:val="0"/>
-        <w:adjustRightInd w:val="0"/>
-        <w:spacing w:after="0" w:line="240" w:lineRule="auto"/>
         <w:rPr>
           <w:rFonts w:ascii="Times New Roman" w:eastAsia="Times New Roman" w:hAnsi="Times New Roman" w:cs="Times New Roman"/>
           <w:color w:val="000000"/>
@@ -1165,6 +1210,15 @@
           <w:szCs w:val="24"/>
         </w:rPr>
       </w:pPr>
+      <w:r>
+        <w:rPr>
+          <w:rFonts w:ascii="Times New Roman" w:eastAsia="Times New Roman" w:hAnsi="Times New Roman" w:cs="Times New Roman"/>
+          <w:color w:val="000000"/>
+          <w:sz w:val="24"/>
+          <w:szCs w:val="24"/>
+        </w:rPr>
+        <w:br w:type="page"/>
+      </w:r>
     </w:p>
     <w:tbl>
       <w:tblPr>
@@ -1217,40 +1271,17 @@
                 <w:szCs w:val="24"/>
               </w:rPr>
             </w:pPr>
-            <w:proofErr w:type="spellStart"/>
-            <w:r>
-              <w:rPr>
-                <w:rFonts w:ascii="Times New Roman" w:eastAsia="Times New Roman" w:hAnsi="Times New Roman" w:cs="Times New Roman"/>
-                <w:b/>
-                <w:color w:val="000000"/>
-                <w:sz w:val="24"/>
-                <w:szCs w:val="24"/>
-              </w:rPr>
-              <w:t>Story</w:t>
-            </w:r>
-            <w:proofErr w:type="spellEnd"/>
-            <w:r>
-              <w:rPr>
-                <w:rFonts w:ascii="Times New Roman" w:eastAsia="Times New Roman" w:hAnsi="Times New Roman" w:cs="Times New Roman"/>
-                <w:b/>
-                <w:color w:val="000000"/>
-                <w:sz w:val="24"/>
-                <w:szCs w:val="24"/>
-              </w:rPr>
-              <w:t xml:space="preserve"> </w:t>
-            </w:r>
-            <w:proofErr w:type="spellStart"/>
-            <w:r>
-              <w:rPr>
-                <w:rFonts w:ascii="Times New Roman" w:eastAsia="Times New Roman" w:hAnsi="Times New Roman" w:cs="Times New Roman"/>
-                <w:b/>
-                <w:color w:val="000000"/>
-                <w:sz w:val="24"/>
-                <w:szCs w:val="24"/>
-              </w:rPr>
-              <w:t>card</w:t>
-            </w:r>
-            <w:proofErr w:type="spellEnd"/>
+            <w:r>
+              <w:rPr>
+                <w:rFonts w:ascii="Times New Roman" w:eastAsia="Times New Roman" w:hAnsi="Times New Roman" w:cs="Times New Roman"/>
+                <w:b/>
+                <w:color w:val="000000"/>
+                <w:sz w:val="24"/>
+                <w:szCs w:val="24"/>
+              </w:rPr>
+              <w:lastRenderedPageBreak/>
+              <w:t>Story card</w:t>
+            </w:r>
             <w:r>
               <w:rPr>
                 <w:rFonts w:ascii="Times New Roman" w:eastAsia="Times New Roman" w:hAnsi="Times New Roman" w:cs="Times New Roman"/>
@@ -1343,9 +1374,8 @@
                 <w:szCs w:val="24"/>
                 <w:lang w:val="es-BO"/>
               </w:rPr>
-              <w:t xml:space="preserve"> Lionel </w:t>
-            </w:r>
-            <w:proofErr w:type="spellStart"/>
+              <w:t xml:space="preserve"> Lionel Hut</w:t>
+            </w:r>
             <w:r>
               <w:rPr>
                 <w:rFonts w:ascii="Times New Roman" w:eastAsia="Times New Roman" w:hAnsi="Times New Roman" w:cs="Times New Roman"/>
@@ -1354,19 +1384,8 @@
                 <w:szCs w:val="24"/>
                 <w:lang w:val="es-BO"/>
               </w:rPr>
-              <w:t>Hut</w:t>
-            </w:r>
-            <w:r>
-              <w:rPr>
-                <w:rFonts w:ascii="Times New Roman" w:eastAsia="Times New Roman" w:hAnsi="Times New Roman" w:cs="Times New Roman"/>
-                <w:color w:val="000000"/>
-                <w:sz w:val="24"/>
-                <w:szCs w:val="24"/>
-                <w:lang w:val="es-BO"/>
-              </w:rPr>
               <w:t>son</w:t>
             </w:r>
-            <w:proofErr w:type="spellEnd"/>
           </w:p>
         </w:tc>
         <w:tc>
@@ -1398,18 +1417,16 @@
                 <w:szCs w:val="24"/>
               </w:rPr>
             </w:pPr>
-            <w:proofErr w:type="spellStart"/>
-            <w:r>
-              <w:rPr>
-                <w:rFonts w:ascii="Times New Roman" w:eastAsia="Times New Roman" w:hAnsi="Times New Roman" w:cs="Times New Roman"/>
-                <w:b/>
-                <w:color w:val="000000"/>
-                <w:sz w:val="24"/>
-                <w:szCs w:val="24"/>
-              </w:rPr>
-              <w:t>Estimacion</w:t>
-            </w:r>
-            <w:proofErr w:type="spellEnd"/>
+            <w:r>
+              <w:rPr>
+                <w:rFonts w:ascii="Times New Roman" w:eastAsia="Times New Roman" w:hAnsi="Times New Roman" w:cs="Times New Roman"/>
+                <w:b/>
+                <w:color w:val="000000"/>
+                <w:sz w:val="24"/>
+                <w:szCs w:val="24"/>
+              </w:rPr>
+              <w:t>Estimación</w:t>
+            </w:r>
             <w:r>
               <w:rPr>
                 <w:rFonts w:ascii="Times New Roman" w:eastAsia="Times New Roman" w:hAnsi="Times New Roman" w:cs="Times New Roman"/>
@@ -1615,31 +1632,21 @@
             <w:r>
               <w:rPr>
                 <w:rFonts w:ascii="Times New Roman" w:eastAsia="Times New Roman" w:hAnsi="Times New Roman" w:cs="Times New Roman"/>
+                <w:iCs/>
+                <w:color w:val="000000"/>
+                <w:sz w:val="24"/>
+                <w:szCs w:val="24"/>
+              </w:rPr>
+              <w:t>cliente</w:t>
+            </w:r>
+            <w:r>
+              <w:rPr>
+                <w:rFonts w:ascii="Times New Roman" w:eastAsia="Times New Roman" w:hAnsi="Times New Roman" w:cs="Times New Roman"/>
                 <w:i/>
                 <w:color w:val="000000"/>
                 <w:sz w:val="24"/>
                 <w:szCs w:val="24"/>
               </w:rPr>
-              <w:t>usuario</w:t>
-            </w:r>
-            <w:r>
-              <w:rPr>
-                <w:rFonts w:ascii="Times New Roman" w:eastAsia="Times New Roman" w:hAnsi="Times New Roman" w:cs="Times New Roman"/>
-                <w:i/>
-                <w:color w:val="000000"/>
-                <w:sz w:val="24"/>
-                <w:szCs w:val="24"/>
-              </w:rPr>
-              <w:t xml:space="preserve"> cliente</w:t>
-            </w:r>
-            <w:r>
-              <w:rPr>
-                <w:rFonts w:ascii="Times New Roman" w:eastAsia="Times New Roman" w:hAnsi="Times New Roman" w:cs="Times New Roman"/>
-                <w:i/>
-                <w:color w:val="000000"/>
-                <w:sz w:val="24"/>
-                <w:szCs w:val="24"/>
-              </w:rPr>
               <w:t xml:space="preserve"> </w:t>
             </w:r>
             <w:r>
@@ -1678,17 +1685,15 @@
               </w:rPr>
               <w:t xml:space="preserve">, de tal manera que el cliente pueda realizar los pagos de manera </w:t>
             </w:r>
-            <w:proofErr w:type="spellStart"/>
-            <w:r>
-              <w:rPr>
-                <w:rFonts w:ascii="Times New Roman" w:eastAsia="Times New Roman" w:hAnsi="Times New Roman" w:cs="Times New Roman"/>
-                <w:color w:val="000000"/>
-                <w:sz w:val="24"/>
-                <w:szCs w:val="24"/>
-              </w:rPr>
-              <w:t>comoda</w:t>
-            </w:r>
-            <w:proofErr w:type="spellEnd"/>
+            <w:r>
+              <w:rPr>
+                <w:rFonts w:ascii="Times New Roman" w:eastAsia="Times New Roman" w:hAnsi="Times New Roman" w:cs="Times New Roman"/>
+                <w:color w:val="000000"/>
+                <w:sz w:val="24"/>
+                <w:szCs w:val="24"/>
+              </w:rPr>
+              <w:t>cómoda</w:t>
+            </w:r>
             <w:r>
               <w:rPr>
                 <w:rFonts w:ascii="Times New Roman" w:eastAsia="Times New Roman" w:hAnsi="Times New Roman" w:cs="Times New Roman"/>
@@ -1698,17 +1703,15 @@
               </w:rPr>
               <w:t xml:space="preserve"> y efectiva sin necesidad de apersonarse a una </w:t>
             </w:r>
-            <w:proofErr w:type="spellStart"/>
-            <w:r>
-              <w:rPr>
-                <w:rFonts w:ascii="Times New Roman" w:eastAsia="Times New Roman" w:hAnsi="Times New Roman" w:cs="Times New Roman"/>
-                <w:color w:val="000000"/>
-                <w:sz w:val="24"/>
-                <w:szCs w:val="24"/>
-              </w:rPr>
-              <w:t>entindad</w:t>
-            </w:r>
-            <w:proofErr w:type="spellEnd"/>
+            <w:r>
+              <w:rPr>
+                <w:rFonts w:ascii="Times New Roman" w:eastAsia="Times New Roman" w:hAnsi="Times New Roman" w:cs="Times New Roman"/>
+                <w:color w:val="000000"/>
+                <w:sz w:val="24"/>
+                <w:szCs w:val="24"/>
+              </w:rPr>
+              <w:t>entidad</w:t>
+            </w:r>
             <w:r>
               <w:rPr>
                 <w:rFonts w:ascii="Times New Roman" w:eastAsia="Times New Roman" w:hAnsi="Times New Roman" w:cs="Times New Roman"/>
@@ -1740,20 +1743,18 @@
               <w:adjustRightInd w:val="0"/>
               <w:spacing w:after="0" w:line="240" w:lineRule="auto"/>
               <w:rPr>
-                <w:rFonts w:ascii="Times New Roman" w:eastAsia="Times New Roman" w:hAnsi="Times New Roman" w:cs="Times New Roman"/>
-                <w:color w:val="000000"/>
-                <w:sz w:val="24"/>
-                <w:szCs w:val="24"/>
-              </w:rPr>
-            </w:pPr>
-            <w:r>
-              <w:rPr>
-                <w:rFonts w:ascii="Times New Roman" w:eastAsia="Times New Roman" w:hAnsi="Times New Roman" w:cs="Times New Roman"/>
-                <w:color w:val="000000"/>
-                <w:sz w:val="24"/>
-                <w:szCs w:val="24"/>
-              </w:rPr>
-              <w:t>La información de los pagos debe incluir, pero no se limita a los siguientes datos</w:t>
+                <w:rFonts w:ascii="Times New Roman" w:hAnsi="Times New Roman" w:cs="Times New Roman"/>
+                <w:sz w:val="24"/>
+                <w:szCs w:val="24"/>
+              </w:rPr>
+            </w:pPr>
+            <w:r>
+              <w:rPr>
+                <w:rFonts w:ascii="Times New Roman" w:hAnsi="Times New Roman" w:cs="Times New Roman"/>
+                <w:sz w:val="24"/>
+                <w:szCs w:val="24"/>
+              </w:rPr>
+              <w:t>El pago se registra automaticamente con los datos personales del cliente que están almacenados en el sistema al momento de crear o actualizar su cuenta:</w:t>
             </w:r>
           </w:p>
           <w:p>
@@ -1761,7 +1762,7 @@
               <w:pStyle w:val="Prrafodelista"/>
               <w:numPr>
                 <w:ilvl w:val="0"/>
-                <w:numId w:val="3"/>
+                <w:numId w:val="5"/>
               </w:numPr>
               <w:autoSpaceDE w:val="0"/>
               <w:autoSpaceDN w:val="0"/>
@@ -1779,7 +1780,7 @@
                 <w:sz w:val="24"/>
                 <w:szCs w:val="24"/>
               </w:rPr>
-              <w:t>Dato 1</w:t>
+              <w:t>Código de cliente</w:t>
             </w:r>
           </w:p>
           <w:p>
@@ -1787,7 +1788,7 @@
               <w:pStyle w:val="Prrafodelista"/>
               <w:numPr>
                 <w:ilvl w:val="0"/>
-                <w:numId w:val="3"/>
+                <w:numId w:val="5"/>
               </w:numPr>
               <w:autoSpaceDE w:val="0"/>
               <w:autoSpaceDN w:val="0"/>
@@ -1805,7 +1806,7 @@
                 <w:sz w:val="24"/>
                 <w:szCs w:val="24"/>
               </w:rPr>
-              <w:t>Dato 2</w:t>
+              <w:t>Nombre y apellido</w:t>
             </w:r>
           </w:p>
           <w:p>
@@ -1813,7 +1814,7 @@
               <w:pStyle w:val="Prrafodelista"/>
               <w:numPr>
                 <w:ilvl w:val="0"/>
-                <w:numId w:val="3"/>
+                <w:numId w:val="5"/>
               </w:numPr>
               <w:autoSpaceDE w:val="0"/>
               <w:autoSpaceDN w:val="0"/>
@@ -1831,7 +1832,59 @@
                 <w:sz w:val="24"/>
                 <w:szCs w:val="24"/>
               </w:rPr>
-              <w:t>Dato 3</w:t>
+              <w:t>NIT o CI</w:t>
+            </w:r>
+          </w:p>
+          <w:p>
+            <w:pPr>
+              <w:pStyle w:val="Prrafodelista"/>
+              <w:numPr>
+                <w:ilvl w:val="0"/>
+                <w:numId w:val="5"/>
+              </w:numPr>
+              <w:autoSpaceDE w:val="0"/>
+              <w:autoSpaceDN w:val="0"/>
+              <w:adjustRightInd w:val="0"/>
+              <w:spacing w:after="0" w:line="240" w:lineRule="auto"/>
+              <w:rPr>
+                <w:rFonts w:ascii="Times New Roman" w:hAnsi="Times New Roman" w:cs="Times New Roman"/>
+                <w:sz w:val="24"/>
+                <w:szCs w:val="24"/>
+              </w:rPr>
+            </w:pPr>
+            <w:r>
+              <w:rPr>
+                <w:rFonts w:ascii="Times New Roman" w:hAnsi="Times New Roman" w:cs="Times New Roman"/>
+                <w:sz w:val="24"/>
+                <w:szCs w:val="24"/>
+              </w:rPr>
+              <w:t>Fecha del pago</w:t>
+            </w:r>
+          </w:p>
+          <w:p>
+            <w:pPr>
+              <w:pStyle w:val="Prrafodelista"/>
+              <w:numPr>
+                <w:ilvl w:val="0"/>
+                <w:numId w:val="5"/>
+              </w:numPr>
+              <w:autoSpaceDE w:val="0"/>
+              <w:autoSpaceDN w:val="0"/>
+              <w:adjustRightInd w:val="0"/>
+              <w:spacing w:after="0" w:line="240" w:lineRule="auto"/>
+              <w:rPr>
+                <w:rFonts w:ascii="Times New Roman" w:hAnsi="Times New Roman" w:cs="Times New Roman"/>
+                <w:sz w:val="24"/>
+                <w:szCs w:val="24"/>
+              </w:rPr>
+            </w:pPr>
+            <w:r>
+              <w:rPr>
+                <w:rFonts w:ascii="Times New Roman" w:hAnsi="Times New Roman" w:cs="Times New Roman"/>
+                <w:sz w:val="24"/>
+                <w:szCs w:val="24"/>
+              </w:rPr>
+              <w:t>Importe total</w:t>
             </w:r>
           </w:p>
         </w:tc>
@@ -2051,17 +2104,15 @@
               </w:rPr>
               <w:t xml:space="preserve">El cliente debe tener un </w:t>
             </w:r>
-            <w:proofErr w:type="spellStart"/>
-            <w:r>
-              <w:rPr>
-                <w:rFonts w:ascii="Times New Roman" w:eastAsia="Times New Roman" w:hAnsi="Times New Roman" w:cs="Times New Roman"/>
-                <w:color w:val="000000"/>
-                <w:sz w:val="24"/>
-                <w:szCs w:val="24"/>
-              </w:rPr>
-              <w:t>metodo</w:t>
-            </w:r>
-            <w:proofErr w:type="spellEnd"/>
+            <w:r>
+              <w:rPr>
+                <w:rFonts w:ascii="Times New Roman" w:eastAsia="Times New Roman" w:hAnsi="Times New Roman" w:cs="Times New Roman"/>
+                <w:color w:val="000000"/>
+                <w:sz w:val="24"/>
+                <w:szCs w:val="24"/>
+              </w:rPr>
+              <w:t>método</w:t>
+            </w:r>
             <w:r>
               <w:rPr>
                 <w:rFonts w:ascii="Times New Roman" w:eastAsia="Times New Roman" w:hAnsi="Times New Roman" w:cs="Times New Roman"/>
@@ -2089,17 +2140,15 @@
               </w:rPr>
               <w:t xml:space="preserve"> o </w:t>
             </w:r>
-            <w:proofErr w:type="spellStart"/>
-            <w:r>
-              <w:rPr>
-                <w:rFonts w:ascii="Times New Roman" w:eastAsia="Times New Roman" w:hAnsi="Times New Roman" w:cs="Times New Roman"/>
-                <w:color w:val="000000"/>
-                <w:sz w:val="24"/>
-                <w:szCs w:val="24"/>
-              </w:rPr>
-              <w:t>credito</w:t>
-            </w:r>
-            <w:proofErr w:type="spellEnd"/>
+            <w:r>
+              <w:rPr>
+                <w:rFonts w:ascii="Times New Roman" w:eastAsia="Times New Roman" w:hAnsi="Times New Roman" w:cs="Times New Roman"/>
+                <w:color w:val="000000"/>
+                <w:sz w:val="24"/>
+                <w:szCs w:val="24"/>
+              </w:rPr>
+              <w:t>crédito</w:t>
+            </w:r>
             <w:r>
               <w:rPr>
                 <w:rFonts w:ascii="Times New Roman" w:eastAsia="Times New Roman" w:hAnsi="Times New Roman" w:cs="Times New Roman"/>
@@ -2137,17 +2186,15 @@
               </w:rPr>
               <w:t xml:space="preserve">El pago mensual del alquiler debe ser realizado y confirmado mediante un </w:t>
             </w:r>
-            <w:proofErr w:type="spellStart"/>
-            <w:r>
-              <w:rPr>
-                <w:rFonts w:ascii="Times New Roman" w:eastAsia="Times New Roman" w:hAnsi="Times New Roman" w:cs="Times New Roman"/>
-                <w:color w:val="000000"/>
-                <w:sz w:val="24"/>
-                <w:szCs w:val="24"/>
-              </w:rPr>
-              <w:t>deposito</w:t>
-            </w:r>
-            <w:proofErr w:type="spellEnd"/>
+            <w:r>
+              <w:rPr>
+                <w:rFonts w:ascii="Times New Roman" w:eastAsia="Times New Roman" w:hAnsi="Times New Roman" w:cs="Times New Roman"/>
+                <w:color w:val="000000"/>
+                <w:sz w:val="24"/>
+                <w:szCs w:val="24"/>
+              </w:rPr>
+              <w:t>depósito</w:t>
+            </w:r>
             <w:r>
               <w:rPr>
                 <w:rFonts w:ascii="Times New Roman" w:eastAsia="Times New Roman" w:hAnsi="Times New Roman" w:cs="Times New Roman"/>
@@ -2201,25 +2248,7 @@
                 <w:sz w:val="24"/>
                 <w:szCs w:val="24"/>
               </w:rPr>
-              <w:t>El sistema debe notificar explícitamente</w:t>
-            </w:r>
-            <w:r>
-              <w:rPr>
-                <w:rFonts w:ascii="Times New Roman" w:eastAsia="Times New Roman" w:hAnsi="Times New Roman" w:cs="Times New Roman"/>
-                <w:color w:val="000000"/>
-                <w:sz w:val="24"/>
-                <w:szCs w:val="24"/>
-              </w:rPr>
-              <w:t xml:space="preserve"> al cliente</w:t>
-            </w:r>
-            <w:r>
-              <w:rPr>
-                <w:rFonts w:ascii="Times New Roman" w:eastAsia="Times New Roman" w:hAnsi="Times New Roman" w:cs="Times New Roman"/>
-                <w:color w:val="000000"/>
-                <w:sz w:val="24"/>
-                <w:szCs w:val="24"/>
-              </w:rPr>
-              <w:t xml:space="preserve"> en caso que el cliente n</w:t>
+              <w:t>El sistema debe notificar explícitamente al cliente en caso que el cliente n</w:t>
             </w:r>
             <w:r>
               <w:rPr>
@@ -2246,39 +2275,17 @@
                 <w:sz w:val="24"/>
                 <w:szCs w:val="24"/>
               </w:rPr>
-              <w:t xml:space="preserve"> con los fondos </w:t>
-            </w:r>
-            <w:proofErr w:type="spellStart"/>
-            <w:r>
-              <w:rPr>
-                <w:rFonts w:ascii="Times New Roman" w:eastAsia="Times New Roman" w:hAnsi="Times New Roman" w:cs="Times New Roman"/>
-                <w:color w:val="000000"/>
-                <w:sz w:val="24"/>
-                <w:szCs w:val="24"/>
-              </w:rPr>
-              <w:t>fondos</w:t>
-            </w:r>
-            <w:proofErr w:type="spellEnd"/>
-            <w:r>
-              <w:rPr>
-                <w:rFonts w:ascii="Times New Roman" w:eastAsia="Times New Roman" w:hAnsi="Times New Roman" w:cs="Times New Roman"/>
-                <w:color w:val="000000"/>
-                <w:sz w:val="24"/>
-                <w:szCs w:val="24"/>
-              </w:rPr>
-              <w:t xml:space="preserve"> suficientes en el </w:t>
-            </w:r>
-            <w:proofErr w:type="spellStart"/>
-            <w:r>
-              <w:rPr>
-                <w:rFonts w:ascii="Times New Roman" w:eastAsia="Times New Roman" w:hAnsi="Times New Roman" w:cs="Times New Roman"/>
-                <w:color w:val="000000"/>
-                <w:sz w:val="24"/>
-                <w:szCs w:val="24"/>
-              </w:rPr>
-              <w:t>metodo</w:t>
-            </w:r>
-            <w:proofErr w:type="spellEnd"/>
+              <w:t xml:space="preserve"> con los fondos suficientes en el </w:t>
+            </w:r>
+            <w:r>
+              <w:rPr>
+                <w:rFonts w:ascii="Times New Roman" w:eastAsia="Times New Roman" w:hAnsi="Times New Roman" w:cs="Times New Roman"/>
+                <w:color w:val="000000"/>
+                <w:sz w:val="24"/>
+                <w:szCs w:val="24"/>
+              </w:rPr>
+              <w:t>método</w:t>
+            </w:r>
             <w:r>
               <w:rPr>
                 <w:rFonts w:ascii="Times New Roman" w:eastAsia="Times New Roman" w:hAnsi="Times New Roman" w:cs="Times New Roman"/>
@@ -2447,10 +2454,6 @@
     </w:p>
     <w:p>
       <w:pPr>
-        <w:autoSpaceDE w:val="0"/>
-        <w:autoSpaceDN w:val="0"/>
-        <w:adjustRightInd w:val="0"/>
-        <w:spacing w:after="0" w:line="240" w:lineRule="auto"/>
         <w:rPr>
           <w:rFonts w:ascii="Times New Roman" w:eastAsia="Times New Roman" w:hAnsi="Times New Roman" w:cs="Times New Roman"/>
           <w:color w:val="000000"/>
@@ -2458,6 +2461,14 @@
           <w:szCs w:val="24"/>
         </w:rPr>
       </w:pPr>
+      <w:r>
+        <w:rPr>
+          <w:rFonts w:ascii="Times New Roman" w:eastAsia="Times New Roman" w:hAnsi="Times New Roman" w:cs="Times New Roman"/>
+          <w:sz w:val="24"/>
+          <w:szCs w:val="24"/>
+        </w:rPr>
+        <w:br w:type="page"/>
+      </w:r>
     </w:p>
     <w:p>
       <w:pPr>
@@ -2521,40 +2532,16 @@
                 <w:szCs w:val="24"/>
               </w:rPr>
             </w:pPr>
-            <w:proofErr w:type="spellStart"/>
-            <w:r>
-              <w:rPr>
-                <w:rFonts w:ascii="Times New Roman" w:eastAsia="Times New Roman" w:hAnsi="Times New Roman" w:cs="Times New Roman"/>
-                <w:b/>
-                <w:color w:val="000000"/>
-                <w:sz w:val="24"/>
-                <w:szCs w:val="24"/>
-              </w:rPr>
-              <w:t>Story</w:t>
-            </w:r>
-            <w:proofErr w:type="spellEnd"/>
-            <w:r>
-              <w:rPr>
-                <w:rFonts w:ascii="Times New Roman" w:eastAsia="Times New Roman" w:hAnsi="Times New Roman" w:cs="Times New Roman"/>
-                <w:b/>
-                <w:color w:val="000000"/>
-                <w:sz w:val="24"/>
-                <w:szCs w:val="24"/>
-              </w:rPr>
-              <w:t xml:space="preserve"> </w:t>
-            </w:r>
-            <w:proofErr w:type="spellStart"/>
-            <w:r>
-              <w:rPr>
-                <w:rFonts w:ascii="Times New Roman" w:eastAsia="Times New Roman" w:hAnsi="Times New Roman" w:cs="Times New Roman"/>
-                <w:b/>
-                <w:color w:val="000000"/>
-                <w:sz w:val="24"/>
-                <w:szCs w:val="24"/>
-              </w:rPr>
-              <w:t>card</w:t>
-            </w:r>
-            <w:proofErr w:type="spellEnd"/>
+            <w:r>
+              <w:rPr>
+                <w:rFonts w:ascii="Times New Roman" w:eastAsia="Times New Roman" w:hAnsi="Times New Roman" w:cs="Times New Roman"/>
+                <w:b/>
+                <w:color w:val="000000"/>
+                <w:sz w:val="24"/>
+                <w:szCs w:val="24"/>
+              </w:rPr>
+              <w:t>Story card</w:t>
+            </w:r>
             <w:r>
               <w:rPr>
                 <w:rFonts w:ascii="Times New Roman" w:eastAsia="Times New Roman" w:hAnsi="Times New Roman" w:cs="Times New Roman"/>
@@ -2650,17 +2637,7 @@
                 <w:sz w:val="24"/>
                 <w:szCs w:val="24"/>
               </w:rPr>
-              <w:t xml:space="preserve"> Lionel </w:t>
-            </w:r>
-            <w:proofErr w:type="spellStart"/>
-            <w:r>
-              <w:rPr>
-                <w:rFonts w:ascii="Times New Roman" w:eastAsia="Times New Roman" w:hAnsi="Times New Roman" w:cs="Times New Roman"/>
-                <w:color w:val="000000"/>
-                <w:sz w:val="24"/>
-                <w:szCs w:val="24"/>
-              </w:rPr>
-              <w:t>Hut</w:t>
+              <w:t xml:space="preserve"> Lionel Hut</w:t>
             </w:r>
             <w:r>
               <w:rPr>
@@ -2671,7 +2648,6 @@
               </w:rPr>
               <w:t>son</w:t>
             </w:r>
-            <w:proofErr w:type="spellEnd"/>
           </w:p>
         </w:tc>
         <w:tc>
@@ -2703,27 +2679,15 @@
                 <w:szCs w:val="24"/>
               </w:rPr>
             </w:pPr>
-            <w:proofErr w:type="spellStart"/>
-            <w:r>
-              <w:rPr>
-                <w:rFonts w:ascii="Times New Roman" w:eastAsia="Times New Roman" w:hAnsi="Times New Roman" w:cs="Times New Roman"/>
-                <w:b/>
-                <w:color w:val="000000"/>
-                <w:sz w:val="24"/>
-                <w:szCs w:val="24"/>
-              </w:rPr>
-              <w:t>Estimacion</w:t>
-            </w:r>
-            <w:proofErr w:type="spellEnd"/>
-            <w:r>
-              <w:rPr>
-                <w:rFonts w:ascii="Times New Roman" w:eastAsia="Times New Roman" w:hAnsi="Times New Roman" w:cs="Times New Roman"/>
-                <w:b/>
-                <w:color w:val="000000"/>
-                <w:sz w:val="24"/>
-                <w:szCs w:val="24"/>
-              </w:rPr>
-              <w:t>:</w:t>
+            <w:r>
+              <w:rPr>
+                <w:rFonts w:ascii="Times New Roman" w:eastAsia="Times New Roman" w:hAnsi="Times New Roman" w:cs="Times New Roman"/>
+                <w:b/>
+                <w:color w:val="000000"/>
+                <w:sz w:val="24"/>
+                <w:szCs w:val="24"/>
+              </w:rPr>
+              <w:t>Estimacion:</w:t>
             </w:r>
             <w:r>
               <w:rPr>
@@ -2910,7 +2874,6 @@
                 <w:sz w:val="24"/>
                 <w:szCs w:val="24"/>
               </w:rPr>
-              <w:lastRenderedPageBreak/>
               <w:t xml:space="preserve">Historia: </w:t>
             </w:r>
             <w:r>
@@ -2931,6 +2894,33 @@
                 <w:szCs w:val="24"/>
               </w:rPr>
               <w:t xml:space="preserve">El usuario </w:t>
+            </w:r>
+            <w:r>
+              <w:rPr>
+                <w:rFonts w:ascii="Times New Roman" w:eastAsia="Times New Roman" w:hAnsi="Times New Roman" w:cs="Times New Roman"/>
+                <w:color w:val="000000"/>
+                <w:sz w:val="24"/>
+                <w:szCs w:val="24"/>
+              </w:rPr>
+              <w:t>gerente</w:t>
+            </w:r>
+            <w:r>
+              <w:rPr>
+                <w:rFonts w:ascii="Times New Roman" w:eastAsia="Times New Roman" w:hAnsi="Times New Roman" w:cs="Times New Roman"/>
+                <w:color w:val="000000"/>
+                <w:sz w:val="24"/>
+                <w:szCs w:val="24"/>
+              </w:rPr>
+              <w:t xml:space="preserve"> necesita que el sistema le permita consultar las compras realizadas por los clientes. Estas consultas permiten el seguimiento </w:t>
+            </w:r>
+            <w:r>
+              <w:rPr>
+                <w:rFonts w:ascii="Times New Roman" w:eastAsia="Times New Roman" w:hAnsi="Times New Roman" w:cs="Times New Roman"/>
+                <w:color w:val="000000"/>
+                <w:sz w:val="24"/>
+                <w:szCs w:val="24"/>
+              </w:rPr>
+              <w:t>por parte de otros usuarios involucrados dentro de la empresa inmobiliaria</w:t>
             </w:r>
             <w:r>
               <w:rPr>
@@ -2941,27 +2931,7 @@
                 <w:sz w:val="24"/>
                 <w:szCs w:val="24"/>
               </w:rPr>
-              <w:t>INDETERMINADO</w:t>
-            </w:r>
-            <w:r>
-              <w:rPr>
-                <w:rFonts w:ascii="Times New Roman" w:eastAsia="Times New Roman" w:hAnsi="Times New Roman" w:cs="Times New Roman"/>
-                <w:color w:val="000000"/>
-                <w:sz w:val="24"/>
-                <w:szCs w:val="24"/>
-              </w:rPr>
-              <w:t xml:space="preserve"> necesita que el sistema le permita consultar las compras realizadas por los clientes. Estas consultas permiten el seguimiento de los </w:t>
-            </w:r>
-            <w:r>
-              <w:rPr>
-                <w:rFonts w:ascii="Times New Roman" w:eastAsia="Times New Roman" w:hAnsi="Times New Roman" w:cs="Times New Roman"/>
-                <w:i/>
-                <w:iCs/>
-                <w:color w:val="000000"/>
-                <w:sz w:val="24"/>
-                <w:szCs w:val="24"/>
-              </w:rPr>
-              <w:t xml:space="preserve">INVOLUCRADOS </w:t>
+              <w:t xml:space="preserve"> </w:t>
             </w:r>
             <w:r>
               <w:rPr>
@@ -3026,19 +2996,35 @@
                 <w:sz w:val="24"/>
                 <w:szCs w:val="24"/>
               </w:rPr>
-              <w:t xml:space="preserve">La consulta a los pagos puede aplicar filtros determinados de manera que la información sea mas especifica si </w:t>
-            </w:r>
-            <w:proofErr w:type="spellStart"/>
-            <w:r>
-              <w:rPr>
-                <w:rFonts w:ascii="Times New Roman" w:eastAsia="Times New Roman" w:hAnsi="Times New Roman" w:cs="Times New Roman"/>
-                <w:color w:val="000000"/>
-                <w:sz w:val="24"/>
-                <w:szCs w:val="24"/>
-              </w:rPr>
-              <w:t>asi</w:t>
-            </w:r>
-            <w:proofErr w:type="spellEnd"/>
+              <w:t xml:space="preserve">La consulta a los pagos puede aplicar filtros determinados de manera que la información sea </w:t>
+            </w:r>
+            <w:r>
+              <w:rPr>
+                <w:rFonts w:ascii="Times New Roman" w:eastAsia="Times New Roman" w:hAnsi="Times New Roman" w:cs="Times New Roman"/>
+                <w:color w:val="000000"/>
+                <w:sz w:val="24"/>
+                <w:szCs w:val="24"/>
+              </w:rPr>
+              <w:t>más</w:t>
+            </w:r>
+            <w:r>
+              <w:rPr>
+                <w:rFonts w:ascii="Times New Roman" w:eastAsia="Times New Roman" w:hAnsi="Times New Roman" w:cs="Times New Roman"/>
+                <w:color w:val="000000"/>
+                <w:sz w:val="24"/>
+                <w:szCs w:val="24"/>
+              </w:rPr>
+              <w:t xml:space="preserve"> especifica si </w:t>
+            </w:r>
+            <w:r>
+              <w:rPr>
+                <w:rFonts w:ascii="Times New Roman" w:eastAsia="Times New Roman" w:hAnsi="Times New Roman" w:cs="Times New Roman"/>
+                <w:color w:val="000000"/>
+                <w:sz w:val="24"/>
+                <w:szCs w:val="24"/>
+              </w:rPr>
+              <w:t>así</w:t>
+            </w:r>
             <w:r>
               <w:rPr>
                 <w:rFonts w:ascii="Times New Roman" w:eastAsia="Times New Roman" w:hAnsi="Times New Roman" w:cs="Times New Roman"/>
@@ -3072,7 +3058,7 @@
                 <w:sz w:val="24"/>
                 <w:szCs w:val="24"/>
               </w:rPr>
-              <w:t>Dato 1</w:t>
+              <w:t>Ciudad o municipio</w:t>
             </w:r>
           </w:p>
           <w:p>
@@ -3098,7 +3084,7 @@
                 <w:sz w:val="24"/>
                 <w:szCs w:val="24"/>
               </w:rPr>
-              <w:t>Dato 2</w:t>
+              <w:t>Importe total</w:t>
             </w:r>
           </w:p>
           <w:p>
@@ -3124,7 +3110,7 @@
                 <w:sz w:val="24"/>
                 <w:szCs w:val="24"/>
               </w:rPr>
-              <w:t>Dato 3</w:t>
+              <w:t>Representante de ventas</w:t>
             </w:r>
           </w:p>
           <w:p>
@@ -3326,16 +3312,16 @@
                 <w:sz w:val="24"/>
                 <w:szCs w:val="24"/>
               </w:rPr>
-              <w:t xml:space="preserve">Se proporciona la opción de ver detalles adicionales de cada transacción, como los </w:t>
-            </w:r>
-            <w:r>
-              <w:rPr>
-                <w:rFonts w:ascii="Times New Roman" w:eastAsia="Times New Roman" w:hAnsi="Times New Roman" w:cs="Times New Roman"/>
-                <w:color w:val="000000"/>
-                <w:sz w:val="24"/>
-                <w:szCs w:val="24"/>
-              </w:rPr>
-              <w:t>detalles de los inmuebles y los clientes involucrados</w:t>
+              <w:t xml:space="preserve">Se proporciona la opción de ver detalles adicionales de cada transacción, como </w:t>
+            </w:r>
+            <w:r>
+              <w:rPr>
+                <w:rFonts w:ascii="Times New Roman" w:eastAsia="Times New Roman" w:hAnsi="Times New Roman" w:cs="Times New Roman"/>
+                <w:color w:val="000000"/>
+                <w:sz w:val="24"/>
+                <w:szCs w:val="24"/>
+              </w:rPr>
+              <w:t>una glosa donde el representante de ventas encargado de realizar la venta introduce informacion</w:t>
             </w:r>
           </w:p>
         </w:tc>
@@ -3448,12 +3434,42 @@
                 <w:sz w:val="24"/>
                 <w:szCs w:val="24"/>
               </w:rPr>
-              <w:t>Alto</w:t>
+              <w:t>Medio</w:t>
             </w:r>
           </w:p>
         </w:tc>
       </w:tr>
     </w:tbl>
+    <w:p>
+      <w:pPr>
+        <w:autoSpaceDE w:val="0"/>
+        <w:autoSpaceDN w:val="0"/>
+        <w:adjustRightInd w:val="0"/>
+        <w:spacing w:after="0" w:line="240" w:lineRule="auto"/>
+        <w:rPr>
+          <w:rFonts w:ascii="Times New Roman" w:eastAsia="Times New Roman" w:hAnsi="Times New Roman" w:cs="Times New Roman"/>
+          <w:sz w:val="24"/>
+          <w:szCs w:val="24"/>
+        </w:rPr>
+      </w:pPr>
+    </w:p>
+    <w:p>
+      <w:pPr>
+        <w:rPr>
+          <w:rFonts w:ascii="Times New Roman" w:eastAsia="Times New Roman" w:hAnsi="Times New Roman" w:cs="Times New Roman"/>
+          <w:sz w:val="24"/>
+          <w:szCs w:val="24"/>
+        </w:rPr>
+      </w:pPr>
+      <w:r>
+        <w:rPr>
+          <w:rFonts w:ascii="Times New Roman" w:eastAsia="Times New Roman" w:hAnsi="Times New Roman" w:cs="Times New Roman"/>
+          <w:sz w:val="24"/>
+          <w:szCs w:val="24"/>
+        </w:rPr>
+        <w:br w:type="page"/>
+      </w:r>
+    </w:p>
     <w:p>
       <w:pPr>
         <w:autoSpaceDE w:val="0"/>
@@ -3528,40 +3544,16 @@
                 <w:szCs w:val="24"/>
               </w:rPr>
             </w:pPr>
-            <w:proofErr w:type="spellStart"/>
-            <w:r>
-              <w:rPr>
-                <w:rFonts w:ascii="Times New Roman" w:eastAsia="Times New Roman" w:hAnsi="Times New Roman" w:cs="Times New Roman"/>
-                <w:b/>
-                <w:color w:val="000000"/>
-                <w:sz w:val="24"/>
-                <w:szCs w:val="24"/>
-              </w:rPr>
-              <w:t>Story</w:t>
-            </w:r>
-            <w:proofErr w:type="spellEnd"/>
-            <w:r>
-              <w:rPr>
-                <w:rFonts w:ascii="Times New Roman" w:eastAsia="Times New Roman" w:hAnsi="Times New Roman" w:cs="Times New Roman"/>
-                <w:b/>
-                <w:color w:val="000000"/>
-                <w:sz w:val="24"/>
-                <w:szCs w:val="24"/>
-              </w:rPr>
-              <w:t xml:space="preserve"> </w:t>
-            </w:r>
-            <w:proofErr w:type="spellStart"/>
-            <w:r>
-              <w:rPr>
-                <w:rFonts w:ascii="Times New Roman" w:eastAsia="Times New Roman" w:hAnsi="Times New Roman" w:cs="Times New Roman"/>
-                <w:b/>
-                <w:color w:val="000000"/>
-                <w:sz w:val="24"/>
-                <w:szCs w:val="24"/>
-              </w:rPr>
-              <w:t>card</w:t>
-            </w:r>
-            <w:proofErr w:type="spellEnd"/>
+            <w:r>
+              <w:rPr>
+                <w:rFonts w:ascii="Times New Roman" w:eastAsia="Times New Roman" w:hAnsi="Times New Roman" w:cs="Times New Roman"/>
+                <w:b/>
+                <w:color w:val="000000"/>
+                <w:sz w:val="24"/>
+                <w:szCs w:val="24"/>
+              </w:rPr>
+              <w:t>Story card</w:t>
+            </w:r>
             <w:r>
               <w:rPr>
                 <w:rFonts w:ascii="Times New Roman" w:eastAsia="Times New Roman" w:hAnsi="Times New Roman" w:cs="Times New Roman"/>
@@ -3657,17 +3649,7 @@
                 <w:sz w:val="24"/>
                 <w:szCs w:val="24"/>
               </w:rPr>
-              <w:t xml:space="preserve"> Lionel </w:t>
-            </w:r>
-            <w:proofErr w:type="spellStart"/>
-            <w:r>
-              <w:rPr>
-                <w:rFonts w:ascii="Times New Roman" w:eastAsia="Times New Roman" w:hAnsi="Times New Roman" w:cs="Times New Roman"/>
-                <w:color w:val="000000"/>
-                <w:sz w:val="24"/>
-                <w:szCs w:val="24"/>
-              </w:rPr>
-              <w:t>Hut</w:t>
+              <w:t xml:space="preserve"> Lionel Hut</w:t>
             </w:r>
             <w:r>
               <w:rPr>
@@ -3678,7 +3660,6 @@
               </w:rPr>
               <w:t>son</w:t>
             </w:r>
-            <w:proofErr w:type="spellEnd"/>
           </w:p>
         </w:tc>
         <w:tc>
@@ -3710,18 +3691,16 @@
                 <w:szCs w:val="24"/>
               </w:rPr>
             </w:pPr>
-            <w:proofErr w:type="spellStart"/>
-            <w:r>
-              <w:rPr>
-                <w:rFonts w:ascii="Times New Roman" w:eastAsia="Times New Roman" w:hAnsi="Times New Roman" w:cs="Times New Roman"/>
-                <w:b/>
-                <w:color w:val="000000"/>
-                <w:sz w:val="24"/>
-                <w:szCs w:val="24"/>
-              </w:rPr>
-              <w:t>Estimacion</w:t>
-            </w:r>
-            <w:proofErr w:type="spellEnd"/>
+            <w:r>
+              <w:rPr>
+                <w:rFonts w:ascii="Times New Roman" w:eastAsia="Times New Roman" w:hAnsi="Times New Roman" w:cs="Times New Roman"/>
+                <w:b/>
+                <w:color w:val="000000"/>
+                <w:sz w:val="24"/>
+                <w:szCs w:val="24"/>
+              </w:rPr>
+              <w:t>Estimación</w:t>
+            </w:r>
             <w:r>
               <w:rPr>
                 <w:rFonts w:ascii="Times New Roman" w:eastAsia="Times New Roman" w:hAnsi="Times New Roman" w:cs="Times New Roman"/>
@@ -3801,7 +3780,25 @@
                 <w:sz w:val="24"/>
                 <w:szCs w:val="24"/>
               </w:rPr>
-              <w:t xml:space="preserve"> --</w:t>
+              <w:t xml:space="preserve"> </w:t>
+            </w:r>
+            <w:r>
+              <w:rPr>
+                <w:rFonts w:ascii="Times New Roman" w:eastAsia="Times New Roman" w:hAnsi="Times New Roman" w:cs="Times New Roman"/>
+                <w:color w:val="000000"/>
+                <w:sz w:val="24"/>
+                <w:szCs w:val="24"/>
+              </w:rPr>
+              <w:t>Genera</w:t>
+            </w:r>
+            <w:r>
+              <w:rPr>
+                <w:rFonts w:ascii="Times New Roman" w:eastAsia="Times New Roman" w:hAnsi="Times New Roman" w:cs="Times New Roman"/>
+                <w:color w:val="000000"/>
+                <w:sz w:val="24"/>
+                <w:szCs w:val="24"/>
+              </w:rPr>
+              <w:t>r Kardex de pago de alquiler</w:t>
             </w:r>
           </w:p>
         </w:tc>
@@ -3852,7 +3849,16 @@
                 <w:sz w:val="24"/>
                 <w:szCs w:val="24"/>
               </w:rPr>
-              <w:t xml:space="preserve"> --</w:t>
+              <w:t xml:space="preserve"> </w:t>
+            </w:r>
+            <w:r>
+              <w:rPr>
+                <w:rFonts w:ascii="Times New Roman" w:eastAsia="Times New Roman" w:hAnsi="Times New Roman" w:cs="Times New Roman"/>
+                <w:color w:val="000000"/>
+                <w:sz w:val="24"/>
+                <w:szCs w:val="24"/>
+              </w:rPr>
+              <w:t>3-16-2024</w:t>
             </w:r>
           </w:p>
         </w:tc>
@@ -3901,14 +3907,361 @@
               </w:rPr>
               <w:t xml:space="preserve">Historia: </w:t>
             </w:r>
-            <w:r>
-              <w:rPr>
-                <w:rFonts w:ascii="Times New Roman" w:eastAsia="Times New Roman" w:hAnsi="Times New Roman" w:cs="Times New Roman"/>
-                <w:color w:val="000000"/>
-                <w:sz w:val="24"/>
-                <w:szCs w:val="24"/>
-              </w:rPr>
-              <w:t>--</w:t>
+          </w:p>
+          <w:p>
+            <w:pPr>
+              <w:autoSpaceDE w:val="0"/>
+              <w:autoSpaceDN w:val="0"/>
+              <w:adjustRightInd w:val="0"/>
+              <w:spacing w:after="0" w:line="240" w:lineRule="auto"/>
+              <w:rPr>
+                <w:rFonts w:ascii="Times New Roman" w:eastAsia="Times New Roman" w:hAnsi="Times New Roman" w:cs="Times New Roman"/>
+                <w:color w:val="000000"/>
+                <w:sz w:val="24"/>
+                <w:szCs w:val="24"/>
+              </w:rPr>
+            </w:pPr>
+            <w:r>
+              <w:rPr>
+                <w:rFonts w:ascii="Times New Roman" w:eastAsia="Times New Roman" w:hAnsi="Times New Roman" w:cs="Times New Roman"/>
+                <w:color w:val="000000"/>
+                <w:sz w:val="24"/>
+                <w:szCs w:val="24"/>
+              </w:rPr>
+              <w:t>El usuario representante de ventas requiere que el sistema genere un Kardex o extracto de los pagos realizados para el alquiler de un inmueble determinado.</w:t>
+            </w:r>
+          </w:p>
+          <w:p>
+            <w:pPr>
+              <w:autoSpaceDE w:val="0"/>
+              <w:autoSpaceDN w:val="0"/>
+              <w:adjustRightInd w:val="0"/>
+              <w:spacing w:after="0" w:line="240" w:lineRule="auto"/>
+              <w:rPr>
+                <w:rFonts w:ascii="Times New Roman" w:eastAsia="Times New Roman" w:hAnsi="Times New Roman" w:cs="Times New Roman"/>
+                <w:color w:val="000000"/>
+                <w:sz w:val="24"/>
+                <w:szCs w:val="24"/>
+              </w:rPr>
+            </w:pPr>
+          </w:p>
+          <w:p>
+            <w:pPr>
+              <w:autoSpaceDE w:val="0"/>
+              <w:autoSpaceDN w:val="0"/>
+              <w:adjustRightInd w:val="0"/>
+              <w:spacing w:after="0" w:line="240" w:lineRule="auto"/>
+              <w:rPr>
+                <w:rFonts w:ascii="Times New Roman" w:eastAsia="Times New Roman" w:hAnsi="Times New Roman" w:cs="Times New Roman"/>
+                <w:color w:val="000000"/>
+                <w:sz w:val="24"/>
+                <w:szCs w:val="24"/>
+              </w:rPr>
+            </w:pPr>
+            <w:r>
+              <w:rPr>
+                <w:rFonts w:ascii="Times New Roman" w:eastAsia="Times New Roman" w:hAnsi="Times New Roman" w:cs="Times New Roman"/>
+                <w:color w:val="000000"/>
+                <w:sz w:val="24"/>
+                <w:szCs w:val="24"/>
+              </w:rPr>
+              <w:t>Este</w:t>
+            </w:r>
+            <w:r>
+              <w:rPr>
+                <w:rFonts w:ascii="Times New Roman" w:eastAsia="Times New Roman" w:hAnsi="Times New Roman" w:cs="Times New Roman"/>
+                <w:color w:val="000000"/>
+                <w:sz w:val="24"/>
+                <w:szCs w:val="24"/>
+              </w:rPr>
+              <w:t xml:space="preserve"> kardex es un registro detallado de las transacciones de relacionadas con un </w:t>
+            </w:r>
+            <w:r>
+              <w:rPr>
+                <w:rFonts w:ascii="Times New Roman" w:eastAsia="Times New Roman" w:hAnsi="Times New Roman" w:cs="Times New Roman"/>
+                <w:color w:val="000000"/>
+                <w:sz w:val="24"/>
+                <w:szCs w:val="24"/>
+              </w:rPr>
+              <w:t>inmueble en</w:t>
+            </w:r>
+            <w:r>
+              <w:rPr>
+                <w:rFonts w:ascii="Times New Roman" w:eastAsia="Times New Roman" w:hAnsi="Times New Roman" w:cs="Times New Roman"/>
+                <w:color w:val="000000"/>
+                <w:sz w:val="24"/>
+                <w:szCs w:val="24"/>
+              </w:rPr>
+              <w:t xml:space="preserve"> específico. Este registro incluye información sobre </w:t>
+            </w:r>
+            <w:r>
+              <w:rPr>
+                <w:rFonts w:ascii="Times New Roman" w:eastAsia="Times New Roman" w:hAnsi="Times New Roman" w:cs="Times New Roman"/>
+                <w:color w:val="000000"/>
+                <w:sz w:val="24"/>
+                <w:szCs w:val="24"/>
+              </w:rPr>
+              <w:t>los pagos realizados para un determinado alquiler</w:t>
+            </w:r>
+            <w:r>
+              <w:rPr>
+                <w:rFonts w:ascii="Times New Roman" w:eastAsia="Times New Roman" w:hAnsi="Times New Roman" w:cs="Times New Roman"/>
+                <w:color w:val="000000"/>
+                <w:sz w:val="24"/>
+                <w:szCs w:val="24"/>
+              </w:rPr>
+              <w:t xml:space="preserve"> de in</w:t>
+            </w:r>
+            <w:r>
+              <w:rPr>
+                <w:rFonts w:ascii="Times New Roman" w:eastAsia="Times New Roman" w:hAnsi="Times New Roman" w:cs="Times New Roman"/>
+                <w:color w:val="000000"/>
+                <w:sz w:val="24"/>
+                <w:szCs w:val="24"/>
+              </w:rPr>
+              <w:t>mueble y facilitara al representante de ventas a realizar un seguimiento mas preciso a un cliente o alquiler en especifico</w:t>
+            </w:r>
+          </w:p>
+          <w:p>
+            <w:pPr>
+              <w:autoSpaceDE w:val="0"/>
+              <w:autoSpaceDN w:val="0"/>
+              <w:adjustRightInd w:val="0"/>
+              <w:spacing w:after="0" w:line="240" w:lineRule="auto"/>
+              <w:rPr>
+                <w:rFonts w:ascii="Times New Roman" w:eastAsia="Times New Roman" w:hAnsi="Times New Roman" w:cs="Times New Roman"/>
+                <w:color w:val="000000"/>
+                <w:sz w:val="24"/>
+                <w:szCs w:val="24"/>
+              </w:rPr>
+            </w:pPr>
+          </w:p>
+          <w:p>
+            <w:pPr>
+              <w:autoSpaceDE w:val="0"/>
+              <w:autoSpaceDN w:val="0"/>
+              <w:adjustRightInd w:val="0"/>
+              <w:spacing w:after="0" w:line="240" w:lineRule="auto"/>
+              <w:rPr>
+                <w:rFonts w:ascii="Times New Roman" w:eastAsia="Times New Roman" w:hAnsi="Times New Roman" w:cs="Times New Roman"/>
+                <w:color w:val="000000"/>
+                <w:sz w:val="24"/>
+                <w:szCs w:val="24"/>
+              </w:rPr>
+            </w:pPr>
+            <w:r>
+              <w:rPr>
+                <w:rFonts w:ascii="Times New Roman" w:eastAsia="Times New Roman" w:hAnsi="Times New Roman" w:cs="Times New Roman"/>
+                <w:color w:val="000000"/>
+                <w:sz w:val="24"/>
+                <w:szCs w:val="24"/>
+              </w:rPr>
+              <w:t>El Kardex también permitirá seleccionar un rango determinado de fechas para generar el reporte.</w:t>
+            </w:r>
+          </w:p>
+          <w:p>
+            <w:pPr>
+              <w:autoSpaceDE w:val="0"/>
+              <w:autoSpaceDN w:val="0"/>
+              <w:adjustRightInd w:val="0"/>
+              <w:spacing w:after="0" w:line="240" w:lineRule="auto"/>
+              <w:rPr>
+                <w:rFonts w:ascii="Times New Roman" w:eastAsia="Times New Roman" w:hAnsi="Times New Roman" w:cs="Times New Roman"/>
+                <w:color w:val="000000"/>
+                <w:sz w:val="24"/>
+                <w:szCs w:val="24"/>
+              </w:rPr>
+            </w:pPr>
+          </w:p>
+          <w:p>
+            <w:pPr>
+              <w:autoSpaceDE w:val="0"/>
+              <w:autoSpaceDN w:val="0"/>
+              <w:adjustRightInd w:val="0"/>
+              <w:spacing w:after="0" w:line="240" w:lineRule="auto"/>
+              <w:rPr>
+                <w:rFonts w:ascii="Times New Roman" w:eastAsia="Times New Roman" w:hAnsi="Times New Roman" w:cs="Times New Roman"/>
+                <w:color w:val="000000"/>
+                <w:sz w:val="24"/>
+                <w:szCs w:val="24"/>
+              </w:rPr>
+            </w:pPr>
+            <w:r>
+              <w:rPr>
+                <w:rFonts w:ascii="Times New Roman" w:eastAsia="Times New Roman" w:hAnsi="Times New Roman" w:cs="Times New Roman"/>
+                <w:color w:val="000000"/>
+                <w:sz w:val="24"/>
+                <w:szCs w:val="24"/>
+              </w:rPr>
+              <w:t>La información mostrada por el sistema será:</w:t>
+            </w:r>
+          </w:p>
+          <w:p>
+            <w:pPr>
+              <w:pStyle w:val="Prrafodelista"/>
+              <w:numPr>
+                <w:ilvl w:val="0"/>
+                <w:numId w:val="6"/>
+              </w:numPr>
+              <w:autoSpaceDE w:val="0"/>
+              <w:autoSpaceDN w:val="0"/>
+              <w:adjustRightInd w:val="0"/>
+              <w:spacing w:after="0" w:line="240" w:lineRule="auto"/>
+              <w:rPr>
+                <w:rFonts w:ascii="Times New Roman" w:eastAsia="Times New Roman" w:hAnsi="Times New Roman" w:cs="Times New Roman"/>
+                <w:color w:val="000000"/>
+                <w:sz w:val="24"/>
+                <w:szCs w:val="24"/>
+              </w:rPr>
+            </w:pPr>
+            <w:r>
+              <w:rPr>
+                <w:rFonts w:ascii="Times New Roman" w:eastAsia="Times New Roman" w:hAnsi="Times New Roman" w:cs="Times New Roman"/>
+                <w:color w:val="000000"/>
+                <w:sz w:val="24"/>
+                <w:szCs w:val="24"/>
+              </w:rPr>
+              <w:t>Codigo de alquiler</w:t>
+            </w:r>
+          </w:p>
+          <w:p>
+            <w:pPr>
+              <w:pStyle w:val="Prrafodelista"/>
+              <w:numPr>
+                <w:ilvl w:val="0"/>
+                <w:numId w:val="6"/>
+              </w:numPr>
+              <w:autoSpaceDE w:val="0"/>
+              <w:autoSpaceDN w:val="0"/>
+              <w:adjustRightInd w:val="0"/>
+              <w:spacing w:after="0" w:line="240" w:lineRule="auto"/>
+              <w:rPr>
+                <w:rFonts w:ascii="Times New Roman" w:eastAsia="Times New Roman" w:hAnsi="Times New Roman" w:cs="Times New Roman"/>
+                <w:color w:val="000000"/>
+                <w:sz w:val="24"/>
+                <w:szCs w:val="24"/>
+              </w:rPr>
+            </w:pPr>
+            <w:r>
+              <w:rPr>
+                <w:rFonts w:ascii="Times New Roman" w:eastAsia="Times New Roman" w:hAnsi="Times New Roman" w:cs="Times New Roman"/>
+                <w:color w:val="000000"/>
+                <w:sz w:val="24"/>
+                <w:szCs w:val="24"/>
+              </w:rPr>
+              <w:t>Codigo de cliente</w:t>
+            </w:r>
+          </w:p>
+          <w:p>
+            <w:pPr>
+              <w:pStyle w:val="Prrafodelista"/>
+              <w:numPr>
+                <w:ilvl w:val="0"/>
+                <w:numId w:val="6"/>
+              </w:numPr>
+              <w:autoSpaceDE w:val="0"/>
+              <w:autoSpaceDN w:val="0"/>
+              <w:adjustRightInd w:val="0"/>
+              <w:spacing w:after="0" w:line="240" w:lineRule="auto"/>
+              <w:rPr>
+                <w:rFonts w:ascii="Times New Roman" w:eastAsia="Times New Roman" w:hAnsi="Times New Roman" w:cs="Times New Roman"/>
+                <w:color w:val="000000"/>
+                <w:sz w:val="24"/>
+                <w:szCs w:val="24"/>
+              </w:rPr>
+            </w:pPr>
+            <w:r>
+              <w:rPr>
+                <w:rFonts w:ascii="Times New Roman" w:eastAsia="Times New Roman" w:hAnsi="Times New Roman" w:cs="Times New Roman"/>
+                <w:color w:val="000000"/>
+                <w:sz w:val="24"/>
+                <w:szCs w:val="24"/>
+              </w:rPr>
+              <w:t>Nombre de cliente</w:t>
+            </w:r>
+          </w:p>
+          <w:p>
+            <w:pPr>
+              <w:pStyle w:val="Prrafodelista"/>
+              <w:numPr>
+                <w:ilvl w:val="0"/>
+                <w:numId w:val="6"/>
+              </w:numPr>
+              <w:autoSpaceDE w:val="0"/>
+              <w:autoSpaceDN w:val="0"/>
+              <w:adjustRightInd w:val="0"/>
+              <w:spacing w:after="0" w:line="240" w:lineRule="auto"/>
+              <w:rPr>
+                <w:rFonts w:ascii="Times New Roman" w:eastAsia="Times New Roman" w:hAnsi="Times New Roman" w:cs="Times New Roman"/>
+                <w:color w:val="000000"/>
+                <w:sz w:val="24"/>
+                <w:szCs w:val="24"/>
+              </w:rPr>
+            </w:pPr>
+            <w:r>
+              <w:rPr>
+                <w:rFonts w:ascii="Times New Roman" w:eastAsia="Times New Roman" w:hAnsi="Times New Roman" w:cs="Times New Roman"/>
+                <w:color w:val="000000"/>
+                <w:sz w:val="24"/>
+                <w:szCs w:val="24"/>
+              </w:rPr>
+              <w:t>Fecha</w:t>
+            </w:r>
+          </w:p>
+          <w:p>
+            <w:pPr>
+              <w:pStyle w:val="Prrafodelista"/>
+              <w:numPr>
+                <w:ilvl w:val="0"/>
+                <w:numId w:val="6"/>
+              </w:numPr>
+              <w:autoSpaceDE w:val="0"/>
+              <w:autoSpaceDN w:val="0"/>
+              <w:adjustRightInd w:val="0"/>
+              <w:spacing w:after="0" w:line="240" w:lineRule="auto"/>
+              <w:rPr>
+                <w:rFonts w:ascii="Times New Roman" w:eastAsia="Times New Roman" w:hAnsi="Times New Roman" w:cs="Times New Roman"/>
+                <w:color w:val="000000"/>
+                <w:sz w:val="24"/>
+                <w:szCs w:val="24"/>
+              </w:rPr>
+            </w:pPr>
+            <w:r>
+              <w:rPr>
+                <w:rFonts w:ascii="Times New Roman" w:eastAsia="Times New Roman" w:hAnsi="Times New Roman" w:cs="Times New Roman"/>
+                <w:color w:val="000000"/>
+                <w:sz w:val="24"/>
+                <w:szCs w:val="24"/>
+              </w:rPr>
+              <w:t>Importe</w:t>
+            </w:r>
+          </w:p>
+          <w:p>
+            <w:pPr>
+              <w:pStyle w:val="Prrafodelista"/>
+              <w:numPr>
+                <w:ilvl w:val="0"/>
+                <w:numId w:val="6"/>
+              </w:numPr>
+              <w:autoSpaceDE w:val="0"/>
+              <w:autoSpaceDN w:val="0"/>
+              <w:adjustRightInd w:val="0"/>
+              <w:spacing w:after="0" w:line="240" w:lineRule="auto"/>
+              <w:rPr>
+                <w:rFonts w:ascii="Times New Roman" w:eastAsia="Times New Roman" w:hAnsi="Times New Roman" w:cs="Times New Roman"/>
+                <w:color w:val="000000"/>
+                <w:sz w:val="24"/>
+                <w:szCs w:val="24"/>
+              </w:rPr>
+            </w:pPr>
+            <w:r>
+              <w:rPr>
+                <w:rFonts w:ascii="Times New Roman" w:eastAsia="Times New Roman" w:hAnsi="Times New Roman" w:cs="Times New Roman"/>
+                <w:color w:val="000000"/>
+                <w:sz w:val="24"/>
+                <w:szCs w:val="24"/>
+              </w:rPr>
+              <w:t>Importe total</w:t>
             </w:r>
           </w:p>
         </w:tc>
@@ -3952,18 +4305,16 @@
               </w:rPr>
               <w:t xml:space="preserve">Test de </w:t>
             </w:r>
-            <w:proofErr w:type="spellStart"/>
-            <w:r>
-              <w:rPr>
-                <w:rFonts w:ascii="Times New Roman" w:eastAsia="Times New Roman" w:hAnsi="Times New Roman" w:cs="Times New Roman"/>
-                <w:b/>
-                <w:color w:val="000000"/>
-                <w:sz w:val="24"/>
-                <w:szCs w:val="24"/>
-              </w:rPr>
-              <w:t>aceptacion</w:t>
-            </w:r>
-            <w:proofErr w:type="spellEnd"/>
+            <w:r>
+              <w:rPr>
+                <w:rFonts w:ascii="Times New Roman" w:eastAsia="Times New Roman" w:hAnsi="Times New Roman" w:cs="Times New Roman"/>
+                <w:b/>
+                <w:color w:val="000000"/>
+                <w:sz w:val="24"/>
+                <w:szCs w:val="24"/>
+              </w:rPr>
+              <w:t>aceptación</w:t>
+            </w:r>
             <w:r>
               <w:rPr>
                 <w:rFonts w:ascii="Times New Roman" w:eastAsia="Times New Roman" w:hAnsi="Times New Roman" w:cs="Times New Roman"/>
@@ -3974,14 +4325,98 @@
               </w:rPr>
               <w:t>:</w:t>
             </w:r>
-            <w:r>
-              <w:rPr>
-                <w:rFonts w:ascii="Times New Roman" w:eastAsia="Times New Roman" w:hAnsi="Times New Roman" w:cs="Times New Roman"/>
-                <w:color w:val="000000"/>
-                <w:sz w:val="24"/>
-                <w:szCs w:val="24"/>
-              </w:rPr>
-              <w:t xml:space="preserve"> --</w:t>
+          </w:p>
+          <w:p>
+            <w:pPr>
+              <w:pStyle w:val="Prrafodelista"/>
+              <w:numPr>
+                <w:ilvl w:val="0"/>
+                <w:numId w:val="7"/>
+              </w:numPr>
+              <w:autoSpaceDE w:val="0"/>
+              <w:autoSpaceDN w:val="0"/>
+              <w:adjustRightInd w:val="0"/>
+              <w:spacing w:after="0" w:line="240" w:lineRule="auto"/>
+              <w:rPr>
+                <w:rFonts w:ascii="Times New Roman" w:eastAsia="Times New Roman" w:hAnsi="Times New Roman" w:cs="Times New Roman"/>
+                <w:color w:val="000000"/>
+                <w:sz w:val="24"/>
+                <w:szCs w:val="24"/>
+              </w:rPr>
+            </w:pPr>
+            <w:r>
+              <w:rPr>
+                <w:rFonts w:ascii="Times New Roman" w:eastAsia="Times New Roman" w:hAnsi="Times New Roman" w:cs="Times New Roman"/>
+                <w:color w:val="000000"/>
+                <w:sz w:val="24"/>
+                <w:szCs w:val="24"/>
+              </w:rPr>
+              <w:t>El usuario debe ingresar al sistema de la empresa inmobiliaria</w:t>
+            </w:r>
+            <w:r>
+              <w:rPr>
+                <w:rFonts w:ascii="Times New Roman" w:eastAsia="Times New Roman" w:hAnsi="Times New Roman" w:cs="Times New Roman"/>
+                <w:color w:val="000000"/>
+                <w:sz w:val="24"/>
+                <w:szCs w:val="24"/>
+              </w:rPr>
+              <w:t>.</w:t>
+            </w:r>
+          </w:p>
+          <w:p>
+            <w:pPr>
+              <w:pStyle w:val="Prrafodelista"/>
+              <w:numPr>
+                <w:ilvl w:val="0"/>
+                <w:numId w:val="7"/>
+              </w:numPr>
+              <w:autoSpaceDE w:val="0"/>
+              <w:autoSpaceDN w:val="0"/>
+              <w:adjustRightInd w:val="0"/>
+              <w:spacing w:after="0" w:line="240" w:lineRule="auto"/>
+              <w:rPr>
+                <w:rFonts w:ascii="Times New Roman" w:eastAsia="Times New Roman" w:hAnsi="Times New Roman" w:cs="Times New Roman"/>
+                <w:color w:val="000000"/>
+                <w:sz w:val="24"/>
+                <w:szCs w:val="24"/>
+              </w:rPr>
+            </w:pPr>
+            <w:r>
+              <w:rPr>
+                <w:rFonts w:ascii="Times New Roman" w:eastAsia="Times New Roman" w:hAnsi="Times New Roman" w:cs="Times New Roman"/>
+                <w:color w:val="000000"/>
+                <w:sz w:val="24"/>
+                <w:szCs w:val="24"/>
+              </w:rPr>
+              <w:t>Debe tener disponible el código del inmueble alquilado.</w:t>
+            </w:r>
+          </w:p>
+          <w:p>
+            <w:pPr>
+              <w:pStyle w:val="Prrafodelista"/>
+              <w:numPr>
+                <w:ilvl w:val="0"/>
+                <w:numId w:val="7"/>
+              </w:numPr>
+              <w:autoSpaceDE w:val="0"/>
+              <w:autoSpaceDN w:val="0"/>
+              <w:adjustRightInd w:val="0"/>
+              <w:spacing w:after="0" w:line="240" w:lineRule="auto"/>
+              <w:rPr>
+                <w:rFonts w:ascii="Times New Roman" w:eastAsia="Times New Roman" w:hAnsi="Times New Roman" w:cs="Times New Roman"/>
+                <w:color w:val="000000"/>
+                <w:sz w:val="24"/>
+                <w:szCs w:val="24"/>
+              </w:rPr>
+            </w:pPr>
+            <w:r>
+              <w:rPr>
+                <w:rFonts w:ascii="Times New Roman" w:eastAsia="Times New Roman" w:hAnsi="Times New Roman" w:cs="Times New Roman"/>
+                <w:color w:val="000000"/>
+                <w:sz w:val="24"/>
+                <w:szCs w:val="24"/>
+              </w:rPr>
+              <w:t>En caso de que el código introducido sea incorrecto, el sistema debe notificar explícitamente que se debe introducir un código existente.</w:t>
             </w:r>
           </w:p>
         </w:tc>
@@ -4085,7 +4520,7 @@
                 <w:sz w:val="24"/>
                 <w:szCs w:val="24"/>
               </w:rPr>
-              <w:t xml:space="preserve"> --</w:t>
+              <w:t xml:space="preserve"> Medio</w:t>
             </w:r>
           </w:p>
         </w:tc>
@@ -4103,6 +4538,23 @@
           <w:szCs w:val="24"/>
         </w:rPr>
       </w:pPr>
+    </w:p>
+    <w:p>
+      <w:pPr>
+        <w:rPr>
+          <w:rFonts w:ascii="Times New Roman" w:eastAsia="Times New Roman" w:hAnsi="Times New Roman" w:cs="Times New Roman"/>
+          <w:sz w:val="24"/>
+          <w:szCs w:val="24"/>
+        </w:rPr>
+      </w:pPr>
+      <w:r>
+        <w:rPr>
+          <w:rFonts w:ascii="Times New Roman" w:eastAsia="Times New Roman" w:hAnsi="Times New Roman" w:cs="Times New Roman"/>
+          <w:sz w:val="24"/>
+          <w:szCs w:val="24"/>
+        </w:rPr>
+        <w:br w:type="page"/>
+      </w:r>
     </w:p>
     <w:p>
       <w:pPr>
@@ -4165,40 +4617,16 @@
                 <w:szCs w:val="24"/>
               </w:rPr>
             </w:pPr>
-            <w:proofErr w:type="spellStart"/>
-            <w:r>
-              <w:rPr>
-                <w:rFonts w:ascii="Times New Roman" w:eastAsia="Times New Roman" w:hAnsi="Times New Roman" w:cs="Times New Roman"/>
-                <w:b/>
-                <w:color w:val="000000"/>
-                <w:sz w:val="24"/>
-                <w:szCs w:val="24"/>
-              </w:rPr>
-              <w:t>Story</w:t>
-            </w:r>
-            <w:proofErr w:type="spellEnd"/>
-            <w:r>
-              <w:rPr>
-                <w:rFonts w:ascii="Times New Roman" w:eastAsia="Times New Roman" w:hAnsi="Times New Roman" w:cs="Times New Roman"/>
-                <w:b/>
-                <w:color w:val="000000"/>
-                <w:sz w:val="24"/>
-                <w:szCs w:val="24"/>
-              </w:rPr>
-              <w:t xml:space="preserve"> </w:t>
-            </w:r>
-            <w:proofErr w:type="spellStart"/>
-            <w:r>
-              <w:rPr>
-                <w:rFonts w:ascii="Times New Roman" w:eastAsia="Times New Roman" w:hAnsi="Times New Roman" w:cs="Times New Roman"/>
-                <w:b/>
-                <w:color w:val="000000"/>
-                <w:sz w:val="24"/>
-                <w:szCs w:val="24"/>
-              </w:rPr>
-              <w:t>card</w:t>
-            </w:r>
-            <w:proofErr w:type="spellEnd"/>
+            <w:r>
+              <w:rPr>
+                <w:rFonts w:ascii="Times New Roman" w:eastAsia="Times New Roman" w:hAnsi="Times New Roman" w:cs="Times New Roman"/>
+                <w:b/>
+                <w:color w:val="000000"/>
+                <w:sz w:val="24"/>
+                <w:szCs w:val="24"/>
+              </w:rPr>
+              <w:t>Story card</w:t>
+            </w:r>
             <w:r>
               <w:rPr>
                 <w:rFonts w:ascii="Times New Roman" w:eastAsia="Times New Roman" w:hAnsi="Times New Roman" w:cs="Times New Roman"/>
@@ -4215,7 +4643,7 @@
                 <w:sz w:val="24"/>
                 <w:szCs w:val="24"/>
               </w:rPr>
-              <w:t>--</w:t>
+              <w:t>5</w:t>
             </w:r>
           </w:p>
         </w:tc>
@@ -4276,7 +4704,34 @@
                 <w:sz w:val="24"/>
                 <w:szCs w:val="24"/>
               </w:rPr>
-              <w:t xml:space="preserve"> --</w:t>
+              <w:t xml:space="preserve"> </w:t>
+            </w:r>
+            <w:r>
+              <w:rPr>
+                <w:rFonts w:ascii="Times New Roman" w:eastAsia="Times New Roman" w:hAnsi="Times New Roman" w:cs="Times New Roman"/>
+                <w:color w:val="000000"/>
+                <w:sz w:val="24"/>
+                <w:szCs w:val="24"/>
+              </w:rPr>
+              <w:t>Inmobiliaria</w:t>
+            </w:r>
+            <w:r>
+              <w:rPr>
+                <w:rFonts w:ascii="Times New Roman" w:eastAsia="Times New Roman" w:hAnsi="Times New Roman" w:cs="Times New Roman"/>
+                <w:color w:val="000000"/>
+                <w:sz w:val="24"/>
+                <w:szCs w:val="24"/>
+              </w:rPr>
+              <w:t xml:space="preserve"> Lionel Hut</w:t>
+            </w:r>
+            <w:r>
+              <w:rPr>
+                <w:rFonts w:ascii="Times New Roman" w:eastAsia="Times New Roman" w:hAnsi="Times New Roman" w:cs="Times New Roman"/>
+                <w:color w:val="000000"/>
+                <w:sz w:val="24"/>
+                <w:szCs w:val="24"/>
+              </w:rPr>
+              <w:t>son</w:t>
             </w:r>
           </w:p>
         </w:tc>
@@ -4309,18 +4764,16 @@
                 <w:szCs w:val="24"/>
               </w:rPr>
             </w:pPr>
-            <w:proofErr w:type="spellStart"/>
-            <w:r>
-              <w:rPr>
-                <w:rFonts w:ascii="Times New Roman" w:eastAsia="Times New Roman" w:hAnsi="Times New Roman" w:cs="Times New Roman"/>
-                <w:b/>
-                <w:color w:val="000000"/>
-                <w:sz w:val="24"/>
-                <w:szCs w:val="24"/>
-              </w:rPr>
-              <w:t>Estimacion</w:t>
-            </w:r>
-            <w:proofErr w:type="spellEnd"/>
+            <w:r>
+              <w:rPr>
+                <w:rFonts w:ascii="Times New Roman" w:eastAsia="Times New Roman" w:hAnsi="Times New Roman" w:cs="Times New Roman"/>
+                <w:b/>
+                <w:color w:val="000000"/>
+                <w:sz w:val="24"/>
+                <w:szCs w:val="24"/>
+              </w:rPr>
+              <w:t>Estimación</w:t>
+            </w:r>
             <w:r>
               <w:rPr>
                 <w:rFonts w:ascii="Times New Roman" w:eastAsia="Times New Roman" w:hAnsi="Times New Roman" w:cs="Times New Roman"/>
@@ -4338,7 +4791,16 @@
                 <w:sz w:val="24"/>
                 <w:szCs w:val="24"/>
               </w:rPr>
-              <w:t xml:space="preserve"> --</w:t>
+              <w:t xml:space="preserve"> </w:t>
+            </w:r>
+            <w:r>
+              <w:rPr>
+                <w:rFonts w:ascii="Times New Roman" w:eastAsia="Times New Roman" w:hAnsi="Times New Roman" w:cs="Times New Roman"/>
+                <w:color w:val="000000"/>
+                <w:sz w:val="24"/>
+                <w:szCs w:val="24"/>
+              </w:rPr>
+              <w:t>4 horas</w:t>
             </w:r>
           </w:p>
         </w:tc>
@@ -4391,7 +4853,16 @@
                 <w:sz w:val="24"/>
                 <w:szCs w:val="24"/>
               </w:rPr>
-              <w:t xml:space="preserve"> --</w:t>
+              <w:t xml:space="preserve"> </w:t>
+            </w:r>
+            <w:r>
+              <w:rPr>
+                <w:rFonts w:ascii="Times New Roman" w:eastAsia="Times New Roman" w:hAnsi="Times New Roman" w:cs="Times New Roman"/>
+                <w:color w:val="000000"/>
+                <w:sz w:val="24"/>
+                <w:szCs w:val="24"/>
+              </w:rPr>
+              <w:t>Recordatorios para pago de alquileres</w:t>
             </w:r>
           </w:p>
         </w:tc>
@@ -4489,16 +4960,26 @@
                 <w:sz w:val="24"/>
                 <w:szCs w:val="24"/>
               </w:rPr>
-              <w:t xml:space="preserve">Historia: </w:t>
-            </w:r>
-            <w:r>
-              <w:rPr>
-                <w:rFonts w:ascii="Times New Roman" w:eastAsia="Times New Roman" w:hAnsi="Times New Roman" w:cs="Times New Roman"/>
-                <w:color w:val="000000"/>
-                <w:sz w:val="24"/>
-                <w:szCs w:val="24"/>
-              </w:rPr>
-              <w:t>--</w:t>
+              <w:t>Historia:</w:t>
+            </w:r>
+            <w:r>
+              <w:rPr>
+                <w:rFonts w:ascii="Times New Roman" w:eastAsia="Times New Roman" w:hAnsi="Times New Roman" w:cs="Times New Roman"/>
+                <w:b/>
+                <w:color w:val="000000"/>
+                <w:sz w:val="24"/>
+                <w:szCs w:val="24"/>
+              </w:rPr>
+              <w:br/>
+            </w:r>
+            <w:r>
+              <w:rPr>
+                <w:rFonts w:ascii="Times New Roman" w:eastAsia="Times New Roman" w:hAnsi="Times New Roman" w:cs="Times New Roman"/>
+                <w:color w:val="000000"/>
+                <w:sz w:val="24"/>
+                <w:szCs w:val="24"/>
+              </w:rPr>
+              <w:t>Como cliente de la empresa inmobiliaria, quiero recibir recordatorios automáticos de pago de alquiler antes de la fecha de vencimiento para evitar retrasos en los pagos y garantizar que cumpla con mis obligaciones financieras de manera oportuna.</w:t>
             </w:r>
           </w:p>
         </w:tc>
@@ -4542,18 +5023,16 @@
               </w:rPr>
               <w:t xml:space="preserve">Test de </w:t>
             </w:r>
-            <w:proofErr w:type="spellStart"/>
-            <w:r>
-              <w:rPr>
-                <w:rFonts w:ascii="Times New Roman" w:eastAsia="Times New Roman" w:hAnsi="Times New Roman" w:cs="Times New Roman"/>
-                <w:b/>
-                <w:color w:val="000000"/>
-                <w:sz w:val="24"/>
-                <w:szCs w:val="24"/>
-              </w:rPr>
-              <w:t>aceptacion</w:t>
-            </w:r>
-            <w:proofErr w:type="spellEnd"/>
+            <w:r>
+              <w:rPr>
+                <w:rFonts w:ascii="Times New Roman" w:eastAsia="Times New Roman" w:hAnsi="Times New Roman" w:cs="Times New Roman"/>
+                <w:b/>
+                <w:color w:val="000000"/>
+                <w:sz w:val="24"/>
+                <w:szCs w:val="24"/>
+              </w:rPr>
+              <w:t>aceptación</w:t>
+            </w:r>
             <w:r>
               <w:rPr>
                 <w:rFonts w:ascii="Times New Roman" w:eastAsia="Times New Roman" w:hAnsi="Times New Roman" w:cs="Times New Roman"/>
@@ -4571,7 +5050,197 @@
                 <w:sz w:val="24"/>
                 <w:szCs w:val="24"/>
               </w:rPr>
-              <w:t xml:space="preserve"> --</w:t>
+              <w:t xml:space="preserve"> </w:t>
+            </w:r>
+          </w:p>
+          <w:p>
+            <w:pPr>
+              <w:autoSpaceDE w:val="0"/>
+              <w:autoSpaceDN w:val="0"/>
+              <w:adjustRightInd w:val="0"/>
+              <w:spacing w:after="0" w:line="240" w:lineRule="auto"/>
+              <w:rPr>
+                <w:rFonts w:ascii="Times New Roman" w:eastAsia="Times New Roman" w:hAnsi="Times New Roman" w:cs="Times New Roman"/>
+                <w:color w:val="000000"/>
+                <w:sz w:val="24"/>
+                <w:szCs w:val="24"/>
+              </w:rPr>
+            </w:pPr>
+          </w:p>
+          <w:p>
+            <w:pPr>
+              <w:pStyle w:val="Prrafodelista"/>
+              <w:numPr>
+                <w:ilvl w:val="0"/>
+                <w:numId w:val="8"/>
+              </w:numPr>
+              <w:autoSpaceDE w:val="0"/>
+              <w:autoSpaceDN w:val="0"/>
+              <w:adjustRightInd w:val="0"/>
+              <w:spacing w:after="0" w:line="240" w:lineRule="auto"/>
+              <w:rPr>
+                <w:rFonts w:ascii="Times New Roman" w:eastAsia="Times New Roman" w:hAnsi="Times New Roman" w:cs="Times New Roman"/>
+                <w:color w:val="000000"/>
+                <w:sz w:val="24"/>
+                <w:szCs w:val="24"/>
+              </w:rPr>
+            </w:pPr>
+            <w:r>
+              <w:rPr>
+                <w:rFonts w:ascii="Times New Roman" w:eastAsia="Times New Roman" w:hAnsi="Times New Roman" w:cs="Times New Roman"/>
+                <w:color w:val="000000"/>
+                <w:sz w:val="24"/>
+                <w:szCs w:val="24"/>
+              </w:rPr>
+              <w:t>Dado que soy un cliente registrado en el sistema de la empresa inmobiliaria,</w:t>
+            </w:r>
+          </w:p>
+          <w:p>
+            <w:pPr>
+              <w:pStyle w:val="Prrafodelista"/>
+              <w:numPr>
+                <w:ilvl w:val="0"/>
+                <w:numId w:val="8"/>
+              </w:numPr>
+              <w:autoSpaceDE w:val="0"/>
+              <w:autoSpaceDN w:val="0"/>
+              <w:adjustRightInd w:val="0"/>
+              <w:spacing w:after="0" w:line="240" w:lineRule="auto"/>
+              <w:rPr>
+                <w:rFonts w:ascii="Times New Roman" w:eastAsia="Times New Roman" w:hAnsi="Times New Roman" w:cs="Times New Roman"/>
+                <w:color w:val="000000"/>
+                <w:sz w:val="24"/>
+                <w:szCs w:val="24"/>
+              </w:rPr>
+            </w:pPr>
+            <w:r>
+              <w:rPr>
+                <w:rFonts w:ascii="Times New Roman" w:eastAsia="Times New Roman" w:hAnsi="Times New Roman" w:cs="Times New Roman"/>
+                <w:color w:val="000000"/>
+                <w:sz w:val="24"/>
+                <w:szCs w:val="24"/>
+              </w:rPr>
+              <w:t>Cuando se acerque la fecha de vencimiento del pago de mi alquiler,</w:t>
+            </w:r>
+          </w:p>
+          <w:p>
+            <w:pPr>
+              <w:pStyle w:val="Prrafodelista"/>
+              <w:numPr>
+                <w:ilvl w:val="0"/>
+                <w:numId w:val="8"/>
+              </w:numPr>
+              <w:autoSpaceDE w:val="0"/>
+              <w:autoSpaceDN w:val="0"/>
+              <w:adjustRightInd w:val="0"/>
+              <w:spacing w:after="0" w:line="240" w:lineRule="auto"/>
+              <w:rPr>
+                <w:rFonts w:ascii="Times New Roman" w:eastAsia="Times New Roman" w:hAnsi="Times New Roman" w:cs="Times New Roman"/>
+                <w:color w:val="000000"/>
+                <w:sz w:val="24"/>
+                <w:szCs w:val="24"/>
+              </w:rPr>
+            </w:pPr>
+            <w:r>
+              <w:rPr>
+                <w:rFonts w:ascii="Times New Roman" w:eastAsia="Times New Roman" w:hAnsi="Times New Roman" w:cs="Times New Roman"/>
+                <w:color w:val="000000"/>
+                <w:sz w:val="24"/>
+                <w:szCs w:val="24"/>
+              </w:rPr>
+              <w:t>Entonces espero recibir un recordatorio automático por correo electrónico o mensaje de texto al menos tres días antes de la fecha de vencimiento.</w:t>
+            </w:r>
+          </w:p>
+          <w:p>
+            <w:pPr>
+              <w:pStyle w:val="Prrafodelista"/>
+              <w:numPr>
+                <w:ilvl w:val="0"/>
+                <w:numId w:val="8"/>
+              </w:numPr>
+              <w:autoSpaceDE w:val="0"/>
+              <w:autoSpaceDN w:val="0"/>
+              <w:adjustRightInd w:val="0"/>
+              <w:spacing w:after="0" w:line="240" w:lineRule="auto"/>
+              <w:rPr>
+                <w:rFonts w:ascii="Times New Roman" w:eastAsia="Times New Roman" w:hAnsi="Times New Roman" w:cs="Times New Roman"/>
+                <w:color w:val="000000"/>
+                <w:sz w:val="24"/>
+                <w:szCs w:val="24"/>
+              </w:rPr>
+            </w:pPr>
+            <w:r>
+              <w:rPr>
+                <w:rFonts w:ascii="Times New Roman" w:eastAsia="Times New Roman" w:hAnsi="Times New Roman" w:cs="Times New Roman"/>
+                <w:color w:val="000000"/>
+                <w:sz w:val="24"/>
+                <w:szCs w:val="24"/>
+              </w:rPr>
+              <w:t>Y espero que el recordatorio incluya detalles como el monto del alquiler, la fecha de vencimiento y las opciones disponibles para realizar el pago.</w:t>
+            </w:r>
+          </w:p>
+          <w:p>
+            <w:pPr>
+              <w:pStyle w:val="Prrafodelista"/>
+              <w:numPr>
+                <w:ilvl w:val="0"/>
+                <w:numId w:val="8"/>
+              </w:numPr>
+              <w:autoSpaceDE w:val="0"/>
+              <w:autoSpaceDN w:val="0"/>
+              <w:adjustRightInd w:val="0"/>
+              <w:spacing w:after="0" w:line="240" w:lineRule="auto"/>
+              <w:rPr>
+                <w:rFonts w:ascii="Times New Roman" w:eastAsia="Times New Roman" w:hAnsi="Times New Roman" w:cs="Times New Roman"/>
+                <w:color w:val="000000"/>
+                <w:sz w:val="24"/>
+                <w:szCs w:val="24"/>
+              </w:rPr>
+            </w:pPr>
+            <w:r>
+              <w:rPr>
+                <w:rFonts w:ascii="Times New Roman" w:eastAsia="Times New Roman" w:hAnsi="Times New Roman" w:cs="Times New Roman"/>
+                <w:color w:val="000000"/>
+                <w:sz w:val="24"/>
+                <w:szCs w:val="24"/>
+              </w:rPr>
+              <w:t xml:space="preserve">O si mi </w:t>
+            </w:r>
+            <w:r>
+              <w:rPr>
+                <w:rFonts w:ascii="Times New Roman" w:eastAsia="Times New Roman" w:hAnsi="Times New Roman" w:cs="Times New Roman"/>
+                <w:color w:val="000000"/>
+                <w:sz w:val="24"/>
+                <w:szCs w:val="24"/>
+              </w:rPr>
+              <w:t>método</w:t>
+            </w:r>
+            <w:r>
+              <w:rPr>
+                <w:rFonts w:ascii="Times New Roman" w:eastAsia="Times New Roman" w:hAnsi="Times New Roman" w:cs="Times New Roman"/>
+                <w:color w:val="000000"/>
+                <w:sz w:val="24"/>
+                <w:szCs w:val="24"/>
+              </w:rPr>
+              <w:t xml:space="preserve"> de pago no ha encontrado algún error al momento de realizar el pago, el sistema de la empresa pueda notificarme oportunamente</w:t>
+            </w:r>
+            <w:r>
+              <w:rPr>
+                <w:rFonts w:ascii="Times New Roman" w:eastAsia="Times New Roman" w:hAnsi="Times New Roman" w:cs="Times New Roman"/>
+                <w:color w:val="000000"/>
+                <w:sz w:val="24"/>
+                <w:szCs w:val="24"/>
+              </w:rPr>
+              <w:t xml:space="preserve"> para que pueda brindarle una </w:t>
+            </w:r>
+            <w:r>
+              <w:rPr>
+                <w:rFonts w:ascii="Times New Roman" w:eastAsia="Times New Roman" w:hAnsi="Times New Roman" w:cs="Times New Roman"/>
+                <w:color w:val="000000"/>
+                <w:sz w:val="24"/>
+                <w:szCs w:val="24"/>
+              </w:rPr>
+              <w:t>solución</w:t>
             </w:r>
           </w:p>
         </w:tc>
@@ -4675,7 +5344,16 @@
                 <w:sz w:val="24"/>
                 <w:szCs w:val="24"/>
               </w:rPr>
-              <w:t xml:space="preserve"> --</w:t>
+              <w:t xml:space="preserve"> </w:t>
+            </w:r>
+            <w:r>
+              <w:rPr>
+                <w:rFonts w:ascii="Times New Roman" w:eastAsia="Times New Roman" w:hAnsi="Times New Roman" w:cs="Times New Roman"/>
+                <w:color w:val="000000"/>
+                <w:sz w:val="24"/>
+                <w:szCs w:val="24"/>
+              </w:rPr>
+              <w:t>Medio</w:t>
             </w:r>
           </w:p>
         </w:tc>
@@ -4696,6 +5374,15 @@
     </w:p>
     <w:p>
       <w:pPr>
+        <w:rPr>
+          <w:rFonts w:ascii="Times New Roman" w:eastAsia="Times New Roman" w:hAnsi="Times New Roman" w:cs="Times New Roman"/>
+          <w:sz w:val="24"/>
+          <w:szCs w:val="24"/>
+        </w:rPr>
+      </w:pPr>
+    </w:p>
+    <w:p>
+      <w:pPr>
         <w:autoSpaceDE w:val="0"/>
         <w:autoSpaceDN w:val="0"/>
         <w:adjustRightInd w:val="0"/>
@@ -4706,6 +5393,23 @@
           <w:szCs w:val="24"/>
         </w:rPr>
       </w:pPr>
+    </w:p>
+    <w:p>
+      <w:pPr>
+        <w:rPr>
+          <w:rFonts w:ascii="Times New Roman" w:eastAsia="Times New Roman" w:hAnsi="Times New Roman" w:cs="Times New Roman"/>
+          <w:sz w:val="24"/>
+          <w:szCs w:val="24"/>
+        </w:rPr>
+      </w:pPr>
+      <w:r>
+        <w:rPr>
+          <w:rFonts w:ascii="Times New Roman" w:eastAsia="Times New Roman" w:hAnsi="Times New Roman" w:cs="Times New Roman"/>
+          <w:sz w:val="24"/>
+          <w:szCs w:val="24"/>
+        </w:rPr>
+        <w:br w:type="page"/>
+      </w:r>
     </w:p>
     <w:tbl>
       <w:tblPr>
@@ -4755,57 +5459,34 @@
                 <w:szCs w:val="24"/>
               </w:rPr>
             </w:pPr>
-            <w:proofErr w:type="spellStart"/>
-            <w:r>
-              <w:rPr>
-                <w:rFonts w:ascii="Times New Roman" w:eastAsia="Times New Roman" w:hAnsi="Times New Roman" w:cs="Times New Roman"/>
-                <w:b/>
-                <w:color w:val="000000"/>
-                <w:sz w:val="24"/>
-                <w:szCs w:val="24"/>
-              </w:rPr>
-              <w:t>Story</w:t>
-            </w:r>
-            <w:proofErr w:type="spellEnd"/>
-            <w:r>
-              <w:rPr>
-                <w:rFonts w:ascii="Times New Roman" w:eastAsia="Times New Roman" w:hAnsi="Times New Roman" w:cs="Times New Roman"/>
-                <w:b/>
-                <w:color w:val="000000"/>
-                <w:sz w:val="24"/>
-                <w:szCs w:val="24"/>
-              </w:rPr>
-              <w:t xml:space="preserve"> </w:t>
-            </w:r>
-            <w:proofErr w:type="spellStart"/>
-            <w:r>
-              <w:rPr>
-                <w:rFonts w:ascii="Times New Roman" w:eastAsia="Times New Roman" w:hAnsi="Times New Roman" w:cs="Times New Roman"/>
-                <w:b/>
-                <w:color w:val="000000"/>
-                <w:sz w:val="24"/>
-                <w:szCs w:val="24"/>
-              </w:rPr>
-              <w:t>card</w:t>
-            </w:r>
-            <w:proofErr w:type="spellEnd"/>
-            <w:r>
-              <w:rPr>
-                <w:rFonts w:ascii="Times New Roman" w:eastAsia="Times New Roman" w:hAnsi="Times New Roman" w:cs="Times New Roman"/>
-                <w:color w:val="000000"/>
-                <w:sz w:val="24"/>
-                <w:szCs w:val="24"/>
-              </w:rPr>
-              <w:t xml:space="preserve">: </w:t>
-            </w:r>
-            <w:r>
-              <w:rPr>
-                <w:rFonts w:ascii="Times New Roman" w:eastAsia="Times New Roman" w:hAnsi="Times New Roman" w:cs="Times New Roman"/>
-                <w:color w:val="000000"/>
-                <w:sz w:val="24"/>
-                <w:szCs w:val="24"/>
-              </w:rPr>
-              <w:t>--</w:t>
+            <w:r>
+              <w:rPr>
+                <w:rFonts w:ascii="Times New Roman" w:eastAsia="Times New Roman" w:hAnsi="Times New Roman" w:cs="Times New Roman"/>
+                <w:b/>
+                <w:color w:val="000000"/>
+                <w:sz w:val="24"/>
+                <w:szCs w:val="24"/>
+              </w:rPr>
+              <w:lastRenderedPageBreak/>
+              <w:t>Story card</w:t>
+            </w:r>
+            <w:r>
+              <w:rPr>
+                <w:rFonts w:ascii="Times New Roman" w:eastAsia="Times New Roman" w:hAnsi="Times New Roman" w:cs="Times New Roman"/>
+                <w:color w:val="000000"/>
+                <w:sz w:val="24"/>
+                <w:szCs w:val="24"/>
+              </w:rPr>
+              <w:t>:</w:t>
+            </w:r>
+            <w:r>
+              <w:rPr>
+                <w:rFonts w:ascii="Times New Roman" w:eastAsia="Times New Roman" w:hAnsi="Times New Roman" w:cs="Times New Roman"/>
+                <w:color w:val="000000"/>
+                <w:sz w:val="24"/>
+                <w:szCs w:val="24"/>
+              </w:rPr>
+              <w:t xml:space="preserve"> 6</w:t>
             </w:r>
           </w:p>
         </w:tc>
@@ -4866,7 +5547,34 @@
                 <w:sz w:val="24"/>
                 <w:szCs w:val="24"/>
               </w:rPr>
-              <w:t xml:space="preserve"> --</w:t>
+              <w:t xml:space="preserve"> </w:t>
+            </w:r>
+            <w:r>
+              <w:rPr>
+                <w:rFonts w:ascii="Times New Roman" w:eastAsia="Times New Roman" w:hAnsi="Times New Roman" w:cs="Times New Roman"/>
+                <w:color w:val="000000"/>
+                <w:sz w:val="24"/>
+                <w:szCs w:val="24"/>
+              </w:rPr>
+              <w:t>Inmobiliaria</w:t>
+            </w:r>
+            <w:r>
+              <w:rPr>
+                <w:rFonts w:ascii="Times New Roman" w:eastAsia="Times New Roman" w:hAnsi="Times New Roman" w:cs="Times New Roman"/>
+                <w:color w:val="000000"/>
+                <w:sz w:val="24"/>
+                <w:szCs w:val="24"/>
+              </w:rPr>
+              <w:t xml:space="preserve"> Lionel Hut</w:t>
+            </w:r>
+            <w:r>
+              <w:rPr>
+                <w:rFonts w:ascii="Times New Roman" w:eastAsia="Times New Roman" w:hAnsi="Times New Roman" w:cs="Times New Roman"/>
+                <w:color w:val="000000"/>
+                <w:sz w:val="24"/>
+                <w:szCs w:val="24"/>
+              </w:rPr>
+              <w:t>son</w:t>
             </w:r>
           </w:p>
         </w:tc>
@@ -4899,18 +5607,16 @@
                 <w:szCs w:val="24"/>
               </w:rPr>
             </w:pPr>
-            <w:proofErr w:type="spellStart"/>
-            <w:r>
-              <w:rPr>
-                <w:rFonts w:ascii="Times New Roman" w:eastAsia="Times New Roman" w:hAnsi="Times New Roman" w:cs="Times New Roman"/>
-                <w:b/>
-                <w:color w:val="000000"/>
-                <w:sz w:val="24"/>
-                <w:szCs w:val="24"/>
-              </w:rPr>
-              <w:t>Estimacion</w:t>
-            </w:r>
-            <w:proofErr w:type="spellEnd"/>
+            <w:r>
+              <w:rPr>
+                <w:rFonts w:ascii="Times New Roman" w:eastAsia="Times New Roman" w:hAnsi="Times New Roman" w:cs="Times New Roman"/>
+                <w:b/>
+                <w:color w:val="000000"/>
+                <w:sz w:val="24"/>
+                <w:szCs w:val="24"/>
+              </w:rPr>
+              <w:t>Estimación</w:t>
+            </w:r>
             <w:r>
               <w:rPr>
                 <w:rFonts w:ascii="Times New Roman" w:eastAsia="Times New Roman" w:hAnsi="Times New Roman" w:cs="Times New Roman"/>
@@ -4928,7 +5634,16 @@
                 <w:sz w:val="24"/>
                 <w:szCs w:val="24"/>
               </w:rPr>
-              <w:t xml:space="preserve"> --</w:t>
+              <w:t xml:space="preserve"> </w:t>
+            </w:r>
+            <w:r>
+              <w:rPr>
+                <w:rFonts w:ascii="Times New Roman" w:eastAsia="Times New Roman" w:hAnsi="Times New Roman" w:cs="Times New Roman"/>
+                <w:color w:val="000000"/>
+                <w:sz w:val="24"/>
+                <w:szCs w:val="24"/>
+              </w:rPr>
+              <w:t>4 horas</w:t>
             </w:r>
           </w:p>
         </w:tc>
@@ -4981,7 +5696,16 @@
                 <w:sz w:val="24"/>
                 <w:szCs w:val="24"/>
               </w:rPr>
-              <w:t xml:space="preserve"> --</w:t>
+              <w:t xml:space="preserve"> </w:t>
+            </w:r>
+            <w:r>
+              <w:rPr>
+                <w:rFonts w:ascii="Times New Roman" w:eastAsia="Times New Roman" w:hAnsi="Times New Roman" w:cs="Times New Roman"/>
+                <w:color w:val="000000"/>
+                <w:sz w:val="24"/>
+                <w:szCs w:val="24"/>
+              </w:rPr>
+              <w:t>Programación de citas para mostrar inmuebles</w:t>
             </w:r>
           </w:p>
         </w:tc>
@@ -5032,7 +5756,16 @@
                 <w:sz w:val="24"/>
                 <w:szCs w:val="24"/>
               </w:rPr>
-              <w:t xml:space="preserve"> --</w:t>
+              <w:t xml:space="preserve"> </w:t>
+            </w:r>
+            <w:r>
+              <w:rPr>
+                <w:rFonts w:ascii="Times New Roman" w:eastAsia="Times New Roman" w:hAnsi="Times New Roman" w:cs="Times New Roman"/>
+                <w:color w:val="000000"/>
+                <w:sz w:val="24"/>
+                <w:szCs w:val="24"/>
+              </w:rPr>
+              <w:t>3-16-2024</w:t>
             </w:r>
           </w:p>
         </w:tc>
@@ -5084,11 +5817,21 @@
             <w:r>
               <w:rPr>
                 <w:rFonts w:ascii="Times New Roman" w:eastAsia="Times New Roman" w:hAnsi="Times New Roman" w:cs="Times New Roman"/>
-                <w:color w:val="000000"/>
-                <w:sz w:val="24"/>
-                <w:szCs w:val="24"/>
-              </w:rPr>
-              <w:t>--</w:t>
+                <w:b/>
+                <w:color w:val="000000"/>
+                <w:sz w:val="24"/>
+                <w:szCs w:val="24"/>
+              </w:rPr>
+              <w:br/>
+            </w:r>
+            <w:r>
+              <w:rPr>
+                <w:rFonts w:ascii="Times New Roman" w:eastAsia="Times New Roman" w:hAnsi="Times New Roman" w:cs="Times New Roman"/>
+                <w:color w:val="000000"/>
+                <w:sz w:val="24"/>
+                <w:szCs w:val="24"/>
+              </w:rPr>
+              <w:t>El usuario representante de ventas requiere poder programar citas para mostrar inmuebles a los clientes y mantener un registro organizado de las visitas realizadas. Esta funcionalidad es fundamental para gestionar eficazmente las interacciones con los clientes y garantizar un seguimiento adecuado de las oportunidades de venta o alquiler de inmuebles.</w:t>
             </w:r>
           </w:p>
         </w:tc>
@@ -5132,18 +5875,16 @@
               </w:rPr>
               <w:t xml:space="preserve">Test de </w:t>
             </w:r>
-            <w:proofErr w:type="spellStart"/>
-            <w:r>
-              <w:rPr>
-                <w:rFonts w:ascii="Times New Roman" w:eastAsia="Times New Roman" w:hAnsi="Times New Roman" w:cs="Times New Roman"/>
-                <w:b/>
-                <w:color w:val="000000"/>
-                <w:sz w:val="24"/>
-                <w:szCs w:val="24"/>
-              </w:rPr>
-              <w:t>aceptacion</w:t>
-            </w:r>
-            <w:proofErr w:type="spellEnd"/>
+            <w:r>
+              <w:rPr>
+                <w:rFonts w:ascii="Times New Roman" w:eastAsia="Times New Roman" w:hAnsi="Times New Roman" w:cs="Times New Roman"/>
+                <w:b/>
+                <w:color w:val="000000"/>
+                <w:sz w:val="24"/>
+                <w:szCs w:val="24"/>
+              </w:rPr>
+              <w:t>aceptación</w:t>
+            </w:r>
             <w:r>
               <w:rPr>
                 <w:rFonts w:ascii="Times New Roman" w:eastAsia="Times New Roman" w:hAnsi="Times New Roman" w:cs="Times New Roman"/>
@@ -5162,6 +5903,173 @@
                 <w:szCs w:val="24"/>
               </w:rPr>
               <w:t xml:space="preserve"> --</w:t>
+            </w:r>
+          </w:p>
+          <w:p>
+            <w:pPr>
+              <w:pStyle w:val="Prrafodelista"/>
+              <w:numPr>
+                <w:ilvl w:val="0"/>
+                <w:numId w:val="9"/>
+              </w:numPr>
+              <w:autoSpaceDE w:val="0"/>
+              <w:autoSpaceDN w:val="0"/>
+              <w:adjustRightInd w:val="0"/>
+              <w:spacing w:after="0" w:line="240" w:lineRule="auto"/>
+              <w:rPr>
+                <w:rFonts w:ascii="Times New Roman" w:eastAsia="Times New Roman" w:hAnsi="Times New Roman" w:cs="Times New Roman"/>
+                <w:color w:val="000000"/>
+                <w:sz w:val="24"/>
+                <w:szCs w:val="24"/>
+              </w:rPr>
+            </w:pPr>
+            <w:r>
+              <w:rPr>
+                <w:rFonts w:ascii="Times New Roman" w:eastAsia="Times New Roman" w:hAnsi="Times New Roman" w:cs="Times New Roman"/>
+                <w:color w:val="000000"/>
+                <w:sz w:val="24"/>
+                <w:szCs w:val="24"/>
+              </w:rPr>
+              <w:t>Dado que el usuario representante de ventas ha iniciado sesión en el sistema,</w:t>
+            </w:r>
+          </w:p>
+          <w:p>
+            <w:pPr>
+              <w:pStyle w:val="Prrafodelista"/>
+              <w:numPr>
+                <w:ilvl w:val="0"/>
+                <w:numId w:val="9"/>
+              </w:numPr>
+              <w:autoSpaceDE w:val="0"/>
+              <w:autoSpaceDN w:val="0"/>
+              <w:adjustRightInd w:val="0"/>
+              <w:spacing w:after="0" w:line="240" w:lineRule="auto"/>
+              <w:rPr>
+                <w:rFonts w:ascii="Times New Roman" w:eastAsia="Times New Roman" w:hAnsi="Times New Roman" w:cs="Times New Roman"/>
+                <w:color w:val="000000"/>
+                <w:sz w:val="24"/>
+                <w:szCs w:val="24"/>
+              </w:rPr>
+            </w:pPr>
+            <w:r>
+              <w:rPr>
+                <w:rFonts w:ascii="Times New Roman" w:eastAsia="Times New Roman" w:hAnsi="Times New Roman" w:cs="Times New Roman"/>
+                <w:color w:val="000000"/>
+                <w:sz w:val="24"/>
+                <w:szCs w:val="24"/>
+              </w:rPr>
+              <w:t>Cuando tenga un inmueble disponible para mostrar a un cliente interesado,</w:t>
+            </w:r>
+          </w:p>
+          <w:p>
+            <w:pPr>
+              <w:pStyle w:val="Prrafodelista"/>
+              <w:numPr>
+                <w:ilvl w:val="0"/>
+                <w:numId w:val="9"/>
+              </w:numPr>
+              <w:autoSpaceDE w:val="0"/>
+              <w:autoSpaceDN w:val="0"/>
+              <w:adjustRightInd w:val="0"/>
+              <w:spacing w:after="0" w:line="240" w:lineRule="auto"/>
+              <w:rPr>
+                <w:rFonts w:ascii="Times New Roman" w:eastAsia="Times New Roman" w:hAnsi="Times New Roman" w:cs="Times New Roman"/>
+                <w:color w:val="000000"/>
+                <w:sz w:val="24"/>
+                <w:szCs w:val="24"/>
+              </w:rPr>
+            </w:pPr>
+            <w:r>
+              <w:rPr>
+                <w:rFonts w:ascii="Times New Roman" w:eastAsia="Times New Roman" w:hAnsi="Times New Roman" w:cs="Times New Roman"/>
+                <w:color w:val="000000"/>
+                <w:sz w:val="24"/>
+                <w:szCs w:val="24"/>
+              </w:rPr>
+              <w:t>Se debe</w:t>
+            </w:r>
+            <w:r>
+              <w:rPr>
+                <w:rFonts w:ascii="Times New Roman" w:eastAsia="Times New Roman" w:hAnsi="Times New Roman" w:cs="Times New Roman"/>
+                <w:color w:val="000000"/>
+                <w:sz w:val="24"/>
+                <w:szCs w:val="24"/>
+              </w:rPr>
+              <w:t xml:space="preserve"> poder programar una cita en el calendario del sistema, especificando la fecha, hora y detalles relevantes de la visita.</w:t>
+            </w:r>
+          </w:p>
+          <w:p>
+            <w:pPr>
+              <w:pStyle w:val="Prrafodelista"/>
+              <w:numPr>
+                <w:ilvl w:val="0"/>
+                <w:numId w:val="9"/>
+              </w:numPr>
+              <w:autoSpaceDE w:val="0"/>
+              <w:autoSpaceDN w:val="0"/>
+              <w:adjustRightInd w:val="0"/>
+              <w:spacing w:after="0" w:line="240" w:lineRule="auto"/>
+              <w:rPr>
+                <w:rFonts w:ascii="Times New Roman" w:eastAsia="Times New Roman" w:hAnsi="Times New Roman" w:cs="Times New Roman"/>
+                <w:color w:val="000000"/>
+                <w:sz w:val="24"/>
+                <w:szCs w:val="24"/>
+              </w:rPr>
+            </w:pPr>
+            <w:r>
+              <w:rPr>
+                <w:rFonts w:ascii="Times New Roman" w:eastAsia="Times New Roman" w:hAnsi="Times New Roman" w:cs="Times New Roman"/>
+                <w:color w:val="000000"/>
+                <w:sz w:val="24"/>
+                <w:szCs w:val="24"/>
+              </w:rPr>
+              <w:t>El sistema debe enviar</w:t>
+            </w:r>
+            <w:r>
+              <w:rPr>
+                <w:rFonts w:ascii="Times New Roman" w:eastAsia="Times New Roman" w:hAnsi="Times New Roman" w:cs="Times New Roman"/>
+                <w:color w:val="000000"/>
+                <w:sz w:val="24"/>
+                <w:szCs w:val="24"/>
+              </w:rPr>
+              <w:t xml:space="preserve"> automáticamente una confirmación de la cita al cliente por correo electrónico o mensaje de texto.</w:t>
+            </w:r>
+          </w:p>
+          <w:p>
+            <w:pPr>
+              <w:pStyle w:val="Prrafodelista"/>
+              <w:numPr>
+                <w:ilvl w:val="0"/>
+                <w:numId w:val="9"/>
+              </w:numPr>
+              <w:autoSpaceDE w:val="0"/>
+              <w:autoSpaceDN w:val="0"/>
+              <w:adjustRightInd w:val="0"/>
+              <w:spacing w:after="0" w:line="240" w:lineRule="auto"/>
+              <w:rPr>
+                <w:rFonts w:ascii="Times New Roman" w:eastAsia="Times New Roman" w:hAnsi="Times New Roman" w:cs="Times New Roman"/>
+                <w:color w:val="000000"/>
+                <w:sz w:val="24"/>
+                <w:szCs w:val="24"/>
+              </w:rPr>
+            </w:pPr>
+            <w:r>
+              <w:rPr>
+                <w:rFonts w:ascii="Times New Roman" w:eastAsia="Times New Roman" w:hAnsi="Times New Roman" w:cs="Times New Roman"/>
+                <w:color w:val="000000"/>
+                <w:sz w:val="24"/>
+                <w:szCs w:val="24"/>
+              </w:rPr>
+              <w:t>El</w:t>
+            </w:r>
+            <w:r>
+              <w:rPr>
+                <w:rFonts w:ascii="Times New Roman" w:eastAsia="Times New Roman" w:hAnsi="Times New Roman" w:cs="Times New Roman"/>
+                <w:color w:val="000000"/>
+                <w:sz w:val="24"/>
+                <w:szCs w:val="24"/>
+              </w:rPr>
+              <w:t xml:space="preserve"> sistema debería permitir al representante de ventas registrar notas adicionales sobre la visita durante o después de la misma para mantener un registro detallado de la interacción.</w:t>
             </w:r>
           </w:p>
         </w:tc>
@@ -5265,12 +6173,51 @@
                 <w:sz w:val="24"/>
                 <w:szCs w:val="24"/>
               </w:rPr>
-              <w:t xml:space="preserve"> --</w:t>
+              <w:t xml:space="preserve"> </w:t>
+            </w:r>
+            <w:r>
+              <w:rPr>
+                <w:rFonts w:ascii="Times New Roman" w:eastAsia="Times New Roman" w:hAnsi="Times New Roman" w:cs="Times New Roman"/>
+                <w:color w:val="000000"/>
+                <w:sz w:val="24"/>
+                <w:szCs w:val="24"/>
+              </w:rPr>
+              <w:t>Medio</w:t>
             </w:r>
           </w:p>
         </w:tc>
       </w:tr>
     </w:tbl>
+    <w:p>
+      <w:pPr>
+        <w:autoSpaceDE w:val="0"/>
+        <w:autoSpaceDN w:val="0"/>
+        <w:adjustRightInd w:val="0"/>
+        <w:spacing w:after="0" w:line="240" w:lineRule="auto"/>
+        <w:rPr>
+          <w:rFonts w:ascii="Times New Roman" w:eastAsia="Times New Roman" w:hAnsi="Times New Roman" w:cs="Times New Roman"/>
+          <w:sz w:val="24"/>
+          <w:szCs w:val="24"/>
+        </w:rPr>
+      </w:pPr>
+    </w:p>
+    <w:p>
+      <w:pPr>
+        <w:rPr>
+          <w:rFonts w:ascii="Times New Roman" w:eastAsia="Times New Roman" w:hAnsi="Times New Roman" w:cs="Times New Roman"/>
+          <w:sz w:val="24"/>
+          <w:szCs w:val="24"/>
+        </w:rPr>
+      </w:pPr>
+      <w:r>
+        <w:rPr>
+          <w:rFonts w:ascii="Times New Roman" w:eastAsia="Times New Roman" w:hAnsi="Times New Roman" w:cs="Times New Roman"/>
+          <w:sz w:val="24"/>
+          <w:szCs w:val="24"/>
+        </w:rPr>
+        <w:br w:type="page"/>
+      </w:r>
+    </w:p>
     <w:p>
       <w:pPr>
         <w:autoSpaceDE w:val="0"/>
@@ -5345,57 +6292,42 @@
                 <w:szCs w:val="24"/>
               </w:rPr>
             </w:pPr>
-            <w:proofErr w:type="spellStart"/>
-            <w:r>
-              <w:rPr>
-                <w:rFonts w:ascii="Times New Roman" w:eastAsia="Times New Roman" w:hAnsi="Times New Roman" w:cs="Times New Roman"/>
-                <w:b/>
-                <w:color w:val="000000"/>
-                <w:sz w:val="24"/>
-                <w:szCs w:val="24"/>
-              </w:rPr>
-              <w:t>Story</w:t>
-            </w:r>
-            <w:proofErr w:type="spellEnd"/>
-            <w:r>
-              <w:rPr>
-                <w:rFonts w:ascii="Times New Roman" w:eastAsia="Times New Roman" w:hAnsi="Times New Roman" w:cs="Times New Roman"/>
-                <w:b/>
+            <w:r>
+              <w:rPr>
+                <w:rFonts w:ascii="Times New Roman" w:eastAsia="Times New Roman" w:hAnsi="Times New Roman" w:cs="Times New Roman"/>
+                <w:b/>
+                <w:color w:val="000000"/>
+                <w:sz w:val="24"/>
+                <w:szCs w:val="24"/>
+              </w:rPr>
+              <w:t>Story card</w:t>
+            </w:r>
+            <w:r>
+              <w:rPr>
+                <w:rFonts w:ascii="Times New Roman" w:eastAsia="Times New Roman" w:hAnsi="Times New Roman" w:cs="Times New Roman"/>
+                <w:color w:val="000000"/>
+                <w:sz w:val="24"/>
+                <w:szCs w:val="24"/>
+              </w:rPr>
+              <w:t>:</w:t>
+            </w:r>
+            <w:r>
+              <w:rPr>
+                <w:rFonts w:ascii="Times New Roman" w:eastAsia="Times New Roman" w:hAnsi="Times New Roman" w:cs="Times New Roman"/>
                 <w:color w:val="000000"/>
                 <w:sz w:val="24"/>
                 <w:szCs w:val="24"/>
               </w:rPr>
               <w:t xml:space="preserve"> </w:t>
             </w:r>
-            <w:proofErr w:type="spellStart"/>
-            <w:r>
-              <w:rPr>
-                <w:rFonts w:ascii="Times New Roman" w:eastAsia="Times New Roman" w:hAnsi="Times New Roman" w:cs="Times New Roman"/>
-                <w:b/>
-                <w:color w:val="000000"/>
-                <w:sz w:val="24"/>
-                <w:szCs w:val="24"/>
-              </w:rPr>
-              <w:t>card</w:t>
-            </w:r>
-            <w:proofErr w:type="spellEnd"/>
-            <w:r>
-              <w:rPr>
-                <w:rFonts w:ascii="Times New Roman" w:eastAsia="Times New Roman" w:hAnsi="Times New Roman" w:cs="Times New Roman"/>
-                <w:color w:val="000000"/>
-                <w:sz w:val="24"/>
-                <w:szCs w:val="24"/>
-              </w:rPr>
-              <w:t xml:space="preserve">: </w:t>
-            </w:r>
-            <w:r>
-              <w:rPr>
-                <w:rFonts w:ascii="Times New Roman" w:eastAsia="Times New Roman" w:hAnsi="Times New Roman" w:cs="Times New Roman"/>
-                <w:color w:val="000000"/>
-                <w:sz w:val="24"/>
-                <w:szCs w:val="24"/>
-              </w:rPr>
-              <w:t>--</w:t>
+            <w:r>
+              <w:rPr>
+                <w:rFonts w:ascii="Times New Roman" w:eastAsia="Times New Roman" w:hAnsi="Times New Roman" w:cs="Times New Roman"/>
+                <w:color w:val="000000"/>
+                <w:sz w:val="24"/>
+                <w:szCs w:val="24"/>
+              </w:rPr>
+              <w:t>7</w:t>
             </w:r>
           </w:p>
         </w:tc>
@@ -5456,7 +6388,34 @@
                 <w:sz w:val="24"/>
                 <w:szCs w:val="24"/>
               </w:rPr>
-              <w:t xml:space="preserve"> --</w:t>
+              <w:t xml:space="preserve"> </w:t>
+            </w:r>
+            <w:r>
+              <w:rPr>
+                <w:rFonts w:ascii="Times New Roman" w:eastAsia="Times New Roman" w:hAnsi="Times New Roman" w:cs="Times New Roman"/>
+                <w:color w:val="000000"/>
+                <w:sz w:val="24"/>
+                <w:szCs w:val="24"/>
+              </w:rPr>
+              <w:t>Inmobiliaria</w:t>
+            </w:r>
+            <w:r>
+              <w:rPr>
+                <w:rFonts w:ascii="Times New Roman" w:eastAsia="Times New Roman" w:hAnsi="Times New Roman" w:cs="Times New Roman"/>
+                <w:color w:val="000000"/>
+                <w:sz w:val="24"/>
+                <w:szCs w:val="24"/>
+              </w:rPr>
+              <w:t xml:space="preserve"> Lionel Hut</w:t>
+            </w:r>
+            <w:r>
+              <w:rPr>
+                <w:rFonts w:ascii="Times New Roman" w:eastAsia="Times New Roman" w:hAnsi="Times New Roman" w:cs="Times New Roman"/>
+                <w:color w:val="000000"/>
+                <w:sz w:val="24"/>
+                <w:szCs w:val="24"/>
+              </w:rPr>
+              <w:t>son</w:t>
             </w:r>
           </w:p>
         </w:tc>
@@ -5489,36 +6448,42 @@
                 <w:szCs w:val="24"/>
               </w:rPr>
             </w:pPr>
-            <w:proofErr w:type="spellStart"/>
-            <w:r>
-              <w:rPr>
-                <w:rFonts w:ascii="Times New Roman" w:eastAsia="Times New Roman" w:hAnsi="Times New Roman" w:cs="Times New Roman"/>
-                <w:b/>
-                <w:color w:val="000000"/>
-                <w:sz w:val="24"/>
-                <w:szCs w:val="24"/>
-              </w:rPr>
-              <w:t>Estimacion</w:t>
-            </w:r>
-            <w:proofErr w:type="spellEnd"/>
-            <w:r>
-              <w:rPr>
-                <w:rFonts w:ascii="Times New Roman" w:eastAsia="Times New Roman" w:hAnsi="Times New Roman" w:cs="Times New Roman"/>
-                <w:b/>
-                <w:color w:val="000000"/>
-                <w:sz w:val="24"/>
-                <w:szCs w:val="24"/>
-              </w:rPr>
-              <w:t>:</w:t>
-            </w:r>
-            <w:r>
-              <w:rPr>
-                <w:rFonts w:ascii="Times New Roman" w:eastAsia="Times New Roman" w:hAnsi="Times New Roman" w:cs="Times New Roman"/>
-                <w:color w:val="000000"/>
-                <w:sz w:val="24"/>
-                <w:szCs w:val="24"/>
-              </w:rPr>
-              <w:t xml:space="preserve"> --</w:t>
+            <w:r>
+              <w:rPr>
+                <w:rFonts w:ascii="Times New Roman" w:eastAsia="Times New Roman" w:hAnsi="Times New Roman" w:cs="Times New Roman"/>
+                <w:b/>
+                <w:color w:val="000000"/>
+                <w:sz w:val="24"/>
+                <w:szCs w:val="24"/>
+              </w:rPr>
+              <w:t>Estimación:</w:t>
+            </w:r>
+            <w:r>
+              <w:rPr>
+                <w:rFonts w:ascii="Times New Roman" w:eastAsia="Times New Roman" w:hAnsi="Times New Roman" w:cs="Times New Roman"/>
+                <w:color w:val="000000"/>
+                <w:sz w:val="24"/>
+                <w:szCs w:val="24"/>
+              </w:rPr>
+              <w:t xml:space="preserve"> </w:t>
+            </w:r>
+            <w:r>
+              <w:rPr>
+                <w:rFonts w:ascii="Times New Roman" w:eastAsia="Times New Roman" w:hAnsi="Times New Roman" w:cs="Times New Roman"/>
+                <w:color w:val="000000"/>
+                <w:sz w:val="24"/>
+                <w:szCs w:val="24"/>
+              </w:rPr>
+              <w:t>5</w:t>
+            </w:r>
+            <w:r>
+              <w:rPr>
+                <w:rFonts w:ascii="Times New Roman" w:eastAsia="Times New Roman" w:hAnsi="Times New Roman" w:cs="Times New Roman"/>
+                <w:color w:val="000000"/>
+                <w:sz w:val="24"/>
+                <w:szCs w:val="24"/>
+              </w:rPr>
+              <w:t xml:space="preserve"> horas</w:t>
             </w:r>
           </w:p>
         </w:tc>
@@ -5571,7 +6536,16 @@
                 <w:sz w:val="24"/>
                 <w:szCs w:val="24"/>
               </w:rPr>
-              <w:t xml:space="preserve"> --</w:t>
+              <w:t xml:space="preserve"> </w:t>
+            </w:r>
+            <w:r>
+              <w:rPr>
+                <w:rFonts w:ascii="Times New Roman" w:eastAsia="Times New Roman" w:hAnsi="Times New Roman" w:cs="Times New Roman"/>
+                <w:color w:val="000000"/>
+                <w:sz w:val="24"/>
+                <w:szCs w:val="24"/>
+              </w:rPr>
+              <w:t>Acceso a fotografías y videos de alta calidad de los inmuebles</w:t>
             </w:r>
           </w:p>
         </w:tc>
@@ -5622,7 +6596,16 @@
                 <w:sz w:val="24"/>
                 <w:szCs w:val="24"/>
               </w:rPr>
-              <w:t xml:space="preserve"> --</w:t>
+              <w:t xml:space="preserve"> </w:t>
+            </w:r>
+            <w:r>
+              <w:rPr>
+                <w:rFonts w:ascii="Times New Roman" w:eastAsia="Times New Roman" w:hAnsi="Times New Roman" w:cs="Times New Roman"/>
+                <w:color w:val="000000"/>
+                <w:sz w:val="24"/>
+                <w:szCs w:val="24"/>
+              </w:rPr>
+              <w:t>3-16-2024</w:t>
             </w:r>
           </w:p>
         </w:tc>
@@ -5656,6 +6639,7 @@
               <w:spacing w:after="0" w:line="240" w:lineRule="auto"/>
               <w:rPr>
                 <w:rFonts w:ascii="Times New Roman" w:eastAsia="Times New Roman" w:hAnsi="Times New Roman" w:cs="Times New Roman"/>
+                <w:b/>
                 <w:color w:val="000000"/>
                 <w:sz w:val="24"/>
                 <w:szCs w:val="24"/>
@@ -5671,14 +6655,28 @@
               </w:rPr>
               <w:t xml:space="preserve">Historia: </w:t>
             </w:r>
-            <w:r>
-              <w:rPr>
-                <w:rFonts w:ascii="Times New Roman" w:eastAsia="Times New Roman" w:hAnsi="Times New Roman" w:cs="Times New Roman"/>
-                <w:color w:val="000000"/>
-                <w:sz w:val="24"/>
-                <w:szCs w:val="24"/>
-              </w:rPr>
-              <w:t>--</w:t>
+          </w:p>
+          <w:p>
+            <w:pPr>
+              <w:autoSpaceDE w:val="0"/>
+              <w:autoSpaceDN w:val="0"/>
+              <w:adjustRightInd w:val="0"/>
+              <w:spacing w:after="0" w:line="240" w:lineRule="auto"/>
+              <w:rPr>
+                <w:rFonts w:ascii="Times New Roman" w:eastAsia="Times New Roman" w:hAnsi="Times New Roman" w:cs="Times New Roman"/>
+                <w:color w:val="000000"/>
+                <w:sz w:val="24"/>
+                <w:szCs w:val="24"/>
+              </w:rPr>
+            </w:pPr>
+            <w:r>
+              <w:rPr>
+                <w:rFonts w:ascii="Times New Roman" w:eastAsia="Times New Roman" w:hAnsi="Times New Roman" w:cs="Times New Roman"/>
+                <w:color w:val="000000"/>
+                <w:sz w:val="24"/>
+                <w:szCs w:val="24"/>
+              </w:rPr>
+              <w:t>El cliente requiere tener acceso a fotografías y videos de alta calidad de los inmuebles para tener una idea clara de su apariencia y características. Esto es fundamental para tomar decisiones informadas sobre la compra o alquiler de un inmueble y garantizar que se ajuste a sus necesidades y preferencias.</w:t>
             </w:r>
           </w:p>
         </w:tc>
@@ -5720,38 +6718,175 @@
                 <w:sz w:val="24"/>
                 <w:szCs w:val="24"/>
               </w:rPr>
-              <w:t xml:space="preserve">Test de </w:t>
-            </w:r>
-            <w:proofErr w:type="spellStart"/>
-            <w:r>
-              <w:rPr>
-                <w:rFonts w:ascii="Times New Roman" w:eastAsia="Times New Roman" w:hAnsi="Times New Roman" w:cs="Times New Roman"/>
-                <w:b/>
-                <w:color w:val="000000"/>
-                <w:sz w:val="24"/>
-                <w:szCs w:val="24"/>
-              </w:rPr>
-              <w:t>aceptacion</w:t>
-            </w:r>
-            <w:proofErr w:type="spellEnd"/>
-            <w:r>
-              <w:rPr>
-                <w:rFonts w:ascii="Times New Roman" w:eastAsia="Times New Roman" w:hAnsi="Times New Roman" w:cs="Times New Roman"/>
-                <w:b/>
-                <w:color w:val="000000"/>
-                <w:sz w:val="24"/>
-                <w:szCs w:val="24"/>
-              </w:rPr>
-              <w:t>:</w:t>
-            </w:r>
-            <w:r>
-              <w:rPr>
-                <w:rFonts w:ascii="Times New Roman" w:eastAsia="Times New Roman" w:hAnsi="Times New Roman" w:cs="Times New Roman"/>
-                <w:color w:val="000000"/>
-                <w:sz w:val="24"/>
-                <w:szCs w:val="24"/>
-              </w:rPr>
-              <w:t xml:space="preserve"> --</w:t>
+              <w:t>Test de aceptacion:</w:t>
+            </w:r>
+          </w:p>
+          <w:p>
+            <w:pPr>
+              <w:pStyle w:val="Prrafodelista"/>
+              <w:numPr>
+                <w:ilvl w:val="0"/>
+                <w:numId w:val="11"/>
+              </w:numPr>
+              <w:autoSpaceDE w:val="0"/>
+              <w:autoSpaceDN w:val="0"/>
+              <w:adjustRightInd w:val="0"/>
+              <w:spacing w:after="0" w:line="240" w:lineRule="auto"/>
+              <w:rPr>
+                <w:rFonts w:ascii="Times New Roman" w:eastAsia="Times New Roman" w:hAnsi="Times New Roman" w:cs="Times New Roman"/>
+                <w:color w:val="000000"/>
+                <w:sz w:val="24"/>
+                <w:szCs w:val="24"/>
+              </w:rPr>
+            </w:pPr>
+            <w:r>
+              <w:rPr>
+                <w:rFonts w:ascii="Times New Roman" w:eastAsia="Times New Roman" w:hAnsi="Times New Roman" w:cs="Times New Roman"/>
+                <w:color w:val="000000"/>
+                <w:sz w:val="24"/>
+                <w:szCs w:val="24"/>
+              </w:rPr>
+              <w:t>Dado que el cliente ha iniciado sesión en el sistema,</w:t>
+            </w:r>
+          </w:p>
+          <w:p>
+            <w:pPr>
+              <w:pStyle w:val="Prrafodelista"/>
+              <w:numPr>
+                <w:ilvl w:val="0"/>
+                <w:numId w:val="11"/>
+              </w:numPr>
+              <w:autoSpaceDE w:val="0"/>
+              <w:autoSpaceDN w:val="0"/>
+              <w:adjustRightInd w:val="0"/>
+              <w:spacing w:after="0" w:line="240" w:lineRule="auto"/>
+              <w:rPr>
+                <w:rFonts w:ascii="Times New Roman" w:eastAsia="Times New Roman" w:hAnsi="Times New Roman" w:cs="Times New Roman"/>
+                <w:color w:val="000000"/>
+                <w:sz w:val="24"/>
+                <w:szCs w:val="24"/>
+              </w:rPr>
+            </w:pPr>
+            <w:r>
+              <w:rPr>
+                <w:rFonts w:ascii="Times New Roman" w:eastAsia="Times New Roman" w:hAnsi="Times New Roman" w:cs="Times New Roman"/>
+                <w:color w:val="000000"/>
+                <w:sz w:val="24"/>
+                <w:szCs w:val="24"/>
+              </w:rPr>
+              <w:t>Cuando esté navegando por la lista de inmuebles disponibles,</w:t>
+            </w:r>
+          </w:p>
+          <w:p>
+            <w:pPr>
+              <w:pStyle w:val="Prrafodelista"/>
+              <w:numPr>
+                <w:ilvl w:val="0"/>
+                <w:numId w:val="11"/>
+              </w:numPr>
+              <w:autoSpaceDE w:val="0"/>
+              <w:autoSpaceDN w:val="0"/>
+              <w:adjustRightInd w:val="0"/>
+              <w:spacing w:after="0" w:line="240" w:lineRule="auto"/>
+              <w:rPr>
+                <w:rFonts w:ascii="Times New Roman" w:eastAsia="Times New Roman" w:hAnsi="Times New Roman" w:cs="Times New Roman"/>
+                <w:color w:val="000000"/>
+                <w:sz w:val="24"/>
+                <w:szCs w:val="24"/>
+              </w:rPr>
+            </w:pPr>
+            <w:r>
+              <w:rPr>
+                <w:rFonts w:ascii="Times New Roman" w:eastAsia="Times New Roman" w:hAnsi="Times New Roman" w:cs="Times New Roman"/>
+                <w:color w:val="000000"/>
+                <w:sz w:val="24"/>
+                <w:szCs w:val="24"/>
+              </w:rPr>
+              <w:t>Entonces debería poder acceder a una galería de fotografías de alta calidad que muestren diferentes áreas y características del inmueble.</w:t>
+            </w:r>
+          </w:p>
+          <w:p>
+            <w:pPr>
+              <w:pStyle w:val="Prrafodelista"/>
+              <w:numPr>
+                <w:ilvl w:val="0"/>
+                <w:numId w:val="11"/>
+              </w:numPr>
+              <w:autoSpaceDE w:val="0"/>
+              <w:autoSpaceDN w:val="0"/>
+              <w:adjustRightInd w:val="0"/>
+              <w:spacing w:after="0" w:line="240" w:lineRule="auto"/>
+              <w:rPr>
+                <w:rFonts w:ascii="Times New Roman" w:eastAsia="Times New Roman" w:hAnsi="Times New Roman" w:cs="Times New Roman"/>
+                <w:color w:val="000000"/>
+                <w:sz w:val="24"/>
+                <w:szCs w:val="24"/>
+              </w:rPr>
+            </w:pPr>
+            <w:r>
+              <w:rPr>
+                <w:rFonts w:ascii="Times New Roman" w:eastAsia="Times New Roman" w:hAnsi="Times New Roman" w:cs="Times New Roman"/>
+                <w:color w:val="000000"/>
+                <w:sz w:val="24"/>
+                <w:szCs w:val="24"/>
+              </w:rPr>
+              <w:t>Y debería poder reproducir videos que ofrezcan una vista detallada del interior y exterior del inmueble, incluyendo áreas comunes y amenidades si las hay.</w:t>
+            </w:r>
+          </w:p>
+          <w:p>
+            <w:pPr>
+              <w:pStyle w:val="Prrafodelista"/>
+              <w:numPr>
+                <w:ilvl w:val="0"/>
+                <w:numId w:val="11"/>
+              </w:numPr>
+              <w:autoSpaceDE w:val="0"/>
+              <w:autoSpaceDN w:val="0"/>
+              <w:adjustRightInd w:val="0"/>
+              <w:spacing w:after="0" w:line="240" w:lineRule="auto"/>
+              <w:rPr>
+                <w:rFonts w:ascii="Times New Roman" w:eastAsia="Times New Roman" w:hAnsi="Times New Roman" w:cs="Times New Roman"/>
+                <w:color w:val="000000"/>
+                <w:sz w:val="24"/>
+                <w:szCs w:val="24"/>
+              </w:rPr>
+            </w:pPr>
+            <w:r>
+              <w:rPr>
+                <w:rFonts w:ascii="Times New Roman" w:eastAsia="Times New Roman" w:hAnsi="Times New Roman" w:cs="Times New Roman"/>
+                <w:color w:val="000000"/>
+                <w:sz w:val="24"/>
+                <w:szCs w:val="24"/>
+              </w:rPr>
+              <w:t>Y el sistema debería permitir al cliente hacer zoom en las imágenes para examinar los detalles con mayor precisión.</w:t>
+            </w:r>
+          </w:p>
+          <w:p>
+            <w:pPr>
+              <w:pStyle w:val="Prrafodelista"/>
+              <w:numPr>
+                <w:ilvl w:val="0"/>
+                <w:numId w:val="11"/>
+              </w:numPr>
+              <w:autoSpaceDE w:val="0"/>
+              <w:autoSpaceDN w:val="0"/>
+              <w:adjustRightInd w:val="0"/>
+              <w:spacing w:after="0" w:line="240" w:lineRule="auto"/>
+              <w:rPr>
+                <w:rFonts w:ascii="Times New Roman" w:eastAsia="Times New Roman" w:hAnsi="Times New Roman" w:cs="Times New Roman"/>
+                <w:color w:val="000000"/>
+                <w:sz w:val="24"/>
+                <w:szCs w:val="24"/>
+              </w:rPr>
+            </w:pPr>
+            <w:r>
+              <w:rPr>
+                <w:rFonts w:ascii="Times New Roman" w:eastAsia="Times New Roman" w:hAnsi="Times New Roman" w:cs="Times New Roman"/>
+                <w:color w:val="000000"/>
+                <w:sz w:val="24"/>
+                <w:szCs w:val="24"/>
+              </w:rPr>
+              <w:t>Y el cliente debería poder descargar las fotografías o videos para revisarlos fuera del sistema si lo desea.</w:t>
             </w:r>
           </w:p>
         </w:tc>
@@ -5804,7 +6939,16 @@
                 <w:sz w:val="24"/>
                 <w:szCs w:val="24"/>
               </w:rPr>
-              <w:t xml:space="preserve"> --</w:t>
+              <w:t xml:space="preserve"> </w:t>
+            </w:r>
+            <w:r>
+              <w:rPr>
+                <w:rFonts w:ascii="Times New Roman" w:eastAsia="Times New Roman" w:hAnsi="Times New Roman" w:cs="Times New Roman"/>
+                <w:color w:val="000000"/>
+                <w:sz w:val="24"/>
+                <w:szCs w:val="24"/>
+              </w:rPr>
+              <w:t>Proporcionar acceso a fotografías y videos de alta calidad garantiza que el cliente pueda obtener una visión completa y realista de los inmuebles disponibles, lo que facilita el proceso de toma de decisiones. Esto no solo mejora la experiencia del cliente, sino que también puede aumentar la probabilidad de que se realice una venta o alquiler, al ofrecer información visual detallada que inspire confianza en el producto.</w:t>
             </w:r>
           </w:p>
         </w:tc>
@@ -5855,7 +6999,16 @@
                 <w:sz w:val="24"/>
                 <w:szCs w:val="24"/>
               </w:rPr>
-              <w:t xml:space="preserve"> --</w:t>
+              <w:t xml:space="preserve"> </w:t>
+            </w:r>
+            <w:r>
+              <w:rPr>
+                <w:rFonts w:ascii="Times New Roman" w:eastAsia="Times New Roman" w:hAnsi="Times New Roman" w:cs="Times New Roman"/>
+                <w:color w:val="000000"/>
+                <w:sz w:val="24"/>
+                <w:szCs w:val="24"/>
+              </w:rPr>
+              <w:t>Medio</w:t>
             </w:r>
           </w:p>
         </w:tc>
@@ -5896,6 +7049,205 @@
 <file path=word/numbering.xml><?xml version="1.0" encoding="utf-8"?>
 <w:numbering xmlns:wpc="http://schemas.microsoft.com/office/word/2010/wordprocessingCanvas" xmlns:cx="http://schemas.microsoft.com/office/drawing/2014/chartex" xmlns:cx1="http://schemas.microsoft.com/office/drawing/2015/9/8/chartex" xmlns:cx2="http://schemas.microsoft.com/office/drawing/2015/10/21/chartex" xmlns:cx3="http://schemas.microsoft.com/office/drawing/2016/5/9/chartex" xmlns:cx4="http://schemas.microsoft.com/office/drawing/2016/5/10/chartex" xmlns:cx5="http://schemas.microsoft.com/office/drawing/2016/5/11/chartex" xmlns:cx6="http://schemas.microsoft.com/office/drawing/2016/5/12/chartex" xmlns:cx7="http://schemas.microsoft.com/office/drawing/2016/5/13/chartex" xmlns:cx8="http://schemas.microsoft.com/office/drawing/2016/5/14/chartex" xmlns:mc="http://schemas.openxmlformats.org/markup-compatibility/2006" xmlns:aink="http://schemas.microsoft.com/office/drawing/2016/ink" xmlns:am3d="http://schemas.microsoft.com/office/drawing/2017/model3d" xmlns:o="urn:schemas-microsoft-com:office:office" xmlns:r="http://schemas.openxmlformats.org/officeDocument/2006/relationships" xmlns:m="http://schemas.openxmlformats.org/officeDocument/2006/math" xmlns:v="urn:schemas-microsoft-com:vml" xmlns:wp14="http://schemas.microsoft.com/office/word/2010/wordprocessingDrawing" xmlns:wp="http://schemas.openxmlformats.org/drawingml/2006/wordprocessingDrawing" xmlns:w10="urn:schemas-microsoft-com:office:word" xmlns:w="http://schemas.openxmlformats.org/wordprocessingml/2006/main" xmlns:w14="http://schemas.microsoft.com/office/word/2010/wordml" xmlns:w15="http://schemas.microsoft.com/office/word/2012/wordml" xmlns:w16cex="http://schemas.microsoft.com/office/word/2018/wordml/cex" xmlns:w16cid="http://schemas.microsoft.com/office/word/2016/wordml/cid" xmlns:w16="http://schemas.microsoft.com/office/word/2018/wordml" xmlns:w16sdtdh="http://schemas.microsoft.com/office/word/2020/wordml/sdtdatahash" xmlns:w16se="http://schemas.microsoft.com/office/word/2015/wordml/symex" xmlns:wpg="http://schemas.microsoft.com/office/word/2010/wordprocessingGroup" xmlns:wpi="http://schemas.microsoft.com/office/word/2010/wordprocessingInk" xmlns:wne="http://schemas.microsoft.com/office/word/2006/wordml" xmlns:wps="http://schemas.microsoft.com/office/word/2010/wordprocessingShape" mc:Ignorable="w14 w15 w16se w16cid w16 w16cex w16sdtdh wp14">
   <w:abstractNum w:abstractNumId="0" w15:restartNumberingAfterBreak="0">
+    <w:nsid w:val="082516E8"/>
+    <w:multiLevelType w:val="hybridMultilevel"/>
+    <w:tmpl w:val="FA0AE906"/>
+    <w:lvl w:ilvl="0" w:tplc="400A0001">
+      <w:start w:val="1"/>
+      <w:numFmt w:val="bullet"/>
+      <w:lvlText w:val=""/>
+      <w:lvlJc w:val="left"/>
+      <w:pPr>
+        <w:ind w:left="720" w:hanging="360"/>
+      </w:pPr>
+      <w:rPr>
+        <w:rFonts w:ascii="Symbol" w:hAnsi="Symbol" w:hint="default"/>
+      </w:rPr>
+    </w:lvl>
+    <w:lvl w:ilvl="1" w:tplc="400A0003" w:tentative="1">
+      <w:start w:val="1"/>
+      <w:numFmt w:val="bullet"/>
+      <w:lvlText w:val="o"/>
+      <w:lvlJc w:val="left"/>
+      <w:pPr>
+        <w:ind w:left="1440" w:hanging="360"/>
+      </w:pPr>
+      <w:rPr>
+        <w:rFonts w:ascii="Courier New" w:hAnsi="Courier New" w:cs="Courier New" w:hint="default"/>
+      </w:rPr>
+    </w:lvl>
+    <w:lvl w:ilvl="2" w:tplc="400A0005" w:tentative="1">
+      <w:start w:val="1"/>
+      <w:numFmt w:val="bullet"/>
+      <w:lvlText w:val=""/>
+      <w:lvlJc w:val="left"/>
+      <w:pPr>
+        <w:ind w:left="2160" w:hanging="360"/>
+      </w:pPr>
+      <w:rPr>
+        <w:rFonts w:ascii="Wingdings" w:hAnsi="Wingdings" w:hint="default"/>
+      </w:rPr>
+    </w:lvl>
+    <w:lvl w:ilvl="3" w:tplc="400A0001" w:tentative="1">
+      <w:start w:val="1"/>
+      <w:numFmt w:val="bullet"/>
+      <w:lvlText w:val=""/>
+      <w:lvlJc w:val="left"/>
+      <w:pPr>
+        <w:ind w:left="2880" w:hanging="360"/>
+      </w:pPr>
+      <w:rPr>
+        <w:rFonts w:ascii="Symbol" w:hAnsi="Symbol" w:hint="default"/>
+      </w:rPr>
+    </w:lvl>
+    <w:lvl w:ilvl="4" w:tplc="400A0003" w:tentative="1">
+      <w:start w:val="1"/>
+      <w:numFmt w:val="bullet"/>
+      <w:lvlText w:val="o"/>
+      <w:lvlJc w:val="left"/>
+      <w:pPr>
+        <w:ind w:left="3600" w:hanging="360"/>
+      </w:pPr>
+      <w:rPr>
+        <w:rFonts w:ascii="Courier New" w:hAnsi="Courier New" w:cs="Courier New" w:hint="default"/>
+      </w:rPr>
+    </w:lvl>
+    <w:lvl w:ilvl="5" w:tplc="400A0005" w:tentative="1">
+      <w:start w:val="1"/>
+      <w:numFmt w:val="bullet"/>
+      <w:lvlText w:val=""/>
+      <w:lvlJc w:val="left"/>
+      <w:pPr>
+        <w:ind w:left="4320" w:hanging="360"/>
+      </w:pPr>
+      <w:rPr>
+        <w:rFonts w:ascii="Wingdings" w:hAnsi="Wingdings" w:hint="default"/>
+      </w:rPr>
+    </w:lvl>
+    <w:lvl w:ilvl="6" w:tplc="400A0001" w:tentative="1">
+      <w:start w:val="1"/>
+      <w:numFmt w:val="bullet"/>
+      <w:lvlText w:val=""/>
+      <w:lvlJc w:val="left"/>
+      <w:pPr>
+        <w:ind w:left="5040" w:hanging="360"/>
+      </w:pPr>
+      <w:rPr>
+        <w:rFonts w:ascii="Symbol" w:hAnsi="Symbol" w:hint="default"/>
+      </w:rPr>
+    </w:lvl>
+    <w:lvl w:ilvl="7" w:tplc="400A0003" w:tentative="1">
+      <w:start w:val="1"/>
+      <w:numFmt w:val="bullet"/>
+      <w:lvlText w:val="o"/>
+      <w:lvlJc w:val="left"/>
+      <w:pPr>
+        <w:ind w:left="5760" w:hanging="360"/>
+      </w:pPr>
+      <w:rPr>
+        <w:rFonts w:ascii="Courier New" w:hAnsi="Courier New" w:cs="Courier New" w:hint="default"/>
+      </w:rPr>
+    </w:lvl>
+    <w:lvl w:ilvl="8" w:tplc="400A0005" w:tentative="1">
+      <w:start w:val="1"/>
+      <w:numFmt w:val="bullet"/>
+      <w:lvlText w:val=""/>
+      <w:lvlJc w:val="left"/>
+      <w:pPr>
+        <w:ind w:left="6480" w:hanging="360"/>
+      </w:pPr>
+      <w:rPr>
+        <w:rFonts w:ascii="Wingdings" w:hAnsi="Wingdings" w:hint="default"/>
+      </w:rPr>
+    </w:lvl>
+  </w:abstractNum>
+  <w:abstractNum w:abstractNumId="1" w15:restartNumberingAfterBreak="0">
+    <w:nsid w:val="0BD761F4"/>
+    <w:multiLevelType w:val="hybridMultilevel"/>
+    <w:tmpl w:val="4210D198"/>
+    <w:lvl w:ilvl="0" w:tplc="400A000F">
+      <w:start w:val="1"/>
+      <w:numFmt w:val="decimal"/>
+      <w:lvlText w:val="%1."/>
+      <w:lvlJc w:val="left"/>
+      <w:pPr>
+        <w:ind w:left="720" w:hanging="360"/>
+      </w:pPr>
+    </w:lvl>
+    <w:lvl w:ilvl="1" w:tplc="400A0019" w:tentative="1">
+      <w:start w:val="1"/>
+      <w:numFmt w:val="lowerLetter"/>
+      <w:lvlText w:val="%2."/>
+      <w:lvlJc w:val="left"/>
+      <w:pPr>
+        <w:ind w:left="1440" w:hanging="360"/>
+      </w:pPr>
+    </w:lvl>
+    <w:lvl w:ilvl="2" w:tplc="400A001B" w:tentative="1">
+      <w:start w:val="1"/>
+      <w:numFmt w:val="lowerRoman"/>
+      <w:lvlText w:val="%3."/>
+      <w:lvlJc w:val="right"/>
+      <w:pPr>
+        <w:ind w:left="2160" w:hanging="180"/>
+      </w:pPr>
+    </w:lvl>
+    <w:lvl w:ilvl="3" w:tplc="400A000F" w:tentative="1">
+      <w:start w:val="1"/>
+      <w:numFmt w:val="decimal"/>
+      <w:lvlText w:val="%4."/>
+      <w:lvlJc w:val="left"/>
+      <w:pPr>
+        <w:ind w:left="2880" w:hanging="360"/>
+      </w:pPr>
+    </w:lvl>
+    <w:lvl w:ilvl="4" w:tplc="400A0019" w:tentative="1">
+      <w:start w:val="1"/>
+      <w:numFmt w:val="lowerLetter"/>
+      <w:lvlText w:val="%5."/>
+      <w:lvlJc w:val="left"/>
+      <w:pPr>
+        <w:ind w:left="3600" w:hanging="360"/>
+      </w:pPr>
+    </w:lvl>
+    <w:lvl w:ilvl="5" w:tplc="400A001B" w:tentative="1">
+      <w:start w:val="1"/>
+      <w:numFmt w:val="lowerRoman"/>
+      <w:lvlText w:val="%6."/>
+      <w:lvlJc w:val="right"/>
+      <w:pPr>
+        <w:ind w:left="4320" w:hanging="180"/>
+      </w:pPr>
+    </w:lvl>
+    <w:lvl w:ilvl="6" w:tplc="400A000F" w:tentative="1">
+      <w:start w:val="1"/>
+      <w:numFmt w:val="decimal"/>
+      <w:lvlText w:val="%7."/>
+      <w:lvlJc w:val="left"/>
+      <w:pPr>
+        <w:ind w:left="5040" w:hanging="360"/>
+      </w:pPr>
+    </w:lvl>
+    <w:lvl w:ilvl="7" w:tplc="400A0019" w:tentative="1">
+      <w:start w:val="1"/>
+      <w:numFmt w:val="lowerLetter"/>
+      <w:lvlText w:val="%8."/>
+      <w:lvlJc w:val="left"/>
+      <w:pPr>
+        <w:ind w:left="5760" w:hanging="360"/>
+      </w:pPr>
+    </w:lvl>
+    <w:lvl w:ilvl="8" w:tplc="400A001B" w:tentative="1">
+      <w:start w:val="1"/>
+      <w:numFmt w:val="lowerRoman"/>
+      <w:lvlText w:val="%9."/>
+      <w:lvlJc w:val="right"/>
+      <w:pPr>
+        <w:ind w:left="6480" w:hanging="180"/>
+      </w:pPr>
+    </w:lvl>
+  </w:abstractNum>
+  <w:abstractNum w:abstractNumId="2" w15:restartNumberingAfterBreak="0">
     <w:nsid w:val="0F68A0A5"/>
     <w:multiLevelType w:val="multilevel"/>
     <w:tmpl w:val="0000000E"/>
@@ -5955,7 +7307,7 @@
       <w:lvlJc w:val="left"/>
     </w:lvl>
   </w:abstractNum>
-  <w:abstractNum w:abstractNumId="1" w15:restartNumberingAfterBreak="0">
+  <w:abstractNum w:abstractNumId="3" w15:restartNumberingAfterBreak="0">
     <w:nsid w:val="0F7583B7"/>
     <w:multiLevelType w:val="multilevel"/>
     <w:tmpl w:val="0000000F"/>
@@ -6015,7 +7367,7 @@
       <w:lvlJc w:val="left"/>
     </w:lvl>
   </w:abstractNum>
-  <w:abstractNum w:abstractNumId="2" w15:restartNumberingAfterBreak="0">
+  <w:abstractNum w:abstractNumId="4" w15:restartNumberingAfterBreak="0">
     <w:nsid w:val="10F955F2"/>
     <w:multiLevelType w:val="hybridMultilevel"/>
     <w:tmpl w:val="DD826B34"/>
@@ -6101,7 +7453,292 @@
       </w:pPr>
     </w:lvl>
   </w:abstractNum>
-  <w:abstractNum w:abstractNumId="3" w15:restartNumberingAfterBreak="0">
+  <w:abstractNum w:abstractNumId="5" w15:restartNumberingAfterBreak="0">
+    <w:nsid w:val="1E776C54"/>
+    <w:multiLevelType w:val="hybridMultilevel"/>
+    <w:tmpl w:val="35D6D02C"/>
+    <w:lvl w:ilvl="0" w:tplc="400A000F">
+      <w:start w:val="1"/>
+      <w:numFmt w:val="decimal"/>
+      <w:lvlText w:val="%1."/>
+      <w:lvlJc w:val="left"/>
+      <w:pPr>
+        <w:ind w:left="720" w:hanging="360"/>
+      </w:pPr>
+    </w:lvl>
+    <w:lvl w:ilvl="1" w:tplc="400A0019" w:tentative="1">
+      <w:start w:val="1"/>
+      <w:numFmt w:val="lowerLetter"/>
+      <w:lvlText w:val="%2."/>
+      <w:lvlJc w:val="left"/>
+      <w:pPr>
+        <w:ind w:left="1440" w:hanging="360"/>
+      </w:pPr>
+    </w:lvl>
+    <w:lvl w:ilvl="2" w:tplc="400A001B" w:tentative="1">
+      <w:start w:val="1"/>
+      <w:numFmt w:val="lowerRoman"/>
+      <w:lvlText w:val="%3."/>
+      <w:lvlJc w:val="right"/>
+      <w:pPr>
+        <w:ind w:left="2160" w:hanging="180"/>
+      </w:pPr>
+    </w:lvl>
+    <w:lvl w:ilvl="3" w:tplc="400A000F" w:tentative="1">
+      <w:start w:val="1"/>
+      <w:numFmt w:val="decimal"/>
+      <w:lvlText w:val="%4."/>
+      <w:lvlJc w:val="left"/>
+      <w:pPr>
+        <w:ind w:left="2880" w:hanging="360"/>
+      </w:pPr>
+    </w:lvl>
+    <w:lvl w:ilvl="4" w:tplc="400A0019" w:tentative="1">
+      <w:start w:val="1"/>
+      <w:numFmt w:val="lowerLetter"/>
+      <w:lvlText w:val="%5."/>
+      <w:lvlJc w:val="left"/>
+      <w:pPr>
+        <w:ind w:left="3600" w:hanging="360"/>
+      </w:pPr>
+    </w:lvl>
+    <w:lvl w:ilvl="5" w:tplc="400A001B" w:tentative="1">
+      <w:start w:val="1"/>
+      <w:numFmt w:val="lowerRoman"/>
+      <w:lvlText w:val="%6."/>
+      <w:lvlJc w:val="right"/>
+      <w:pPr>
+        <w:ind w:left="4320" w:hanging="180"/>
+      </w:pPr>
+    </w:lvl>
+    <w:lvl w:ilvl="6" w:tplc="400A000F" w:tentative="1">
+      <w:start w:val="1"/>
+      <w:numFmt w:val="decimal"/>
+      <w:lvlText w:val="%7."/>
+      <w:lvlJc w:val="left"/>
+      <w:pPr>
+        <w:ind w:left="5040" w:hanging="360"/>
+      </w:pPr>
+    </w:lvl>
+    <w:lvl w:ilvl="7" w:tplc="400A0019" w:tentative="1">
+      <w:start w:val="1"/>
+      <w:numFmt w:val="lowerLetter"/>
+      <w:lvlText w:val="%8."/>
+      <w:lvlJc w:val="left"/>
+      <w:pPr>
+        <w:ind w:left="5760" w:hanging="360"/>
+      </w:pPr>
+    </w:lvl>
+    <w:lvl w:ilvl="8" w:tplc="400A001B" w:tentative="1">
+      <w:start w:val="1"/>
+      <w:numFmt w:val="lowerRoman"/>
+      <w:lvlText w:val="%9."/>
+      <w:lvlJc w:val="right"/>
+      <w:pPr>
+        <w:ind w:left="6480" w:hanging="180"/>
+      </w:pPr>
+    </w:lvl>
+  </w:abstractNum>
+  <w:abstractNum w:abstractNumId="6" w15:restartNumberingAfterBreak="0">
+    <w:nsid w:val="3BCE1F27"/>
+    <w:multiLevelType w:val="hybridMultilevel"/>
+    <w:tmpl w:val="BE404FAA"/>
+    <w:lvl w:ilvl="0" w:tplc="400A000F">
+      <w:start w:val="1"/>
+      <w:numFmt w:val="decimal"/>
+      <w:lvlText w:val="%1."/>
+      <w:lvlJc w:val="left"/>
+      <w:pPr>
+        <w:ind w:left="720" w:hanging="360"/>
+      </w:pPr>
+    </w:lvl>
+    <w:lvl w:ilvl="1" w:tplc="400A0019" w:tentative="1">
+      <w:start w:val="1"/>
+      <w:numFmt w:val="lowerLetter"/>
+      <w:lvlText w:val="%2."/>
+      <w:lvlJc w:val="left"/>
+      <w:pPr>
+        <w:ind w:left="1440" w:hanging="360"/>
+      </w:pPr>
+    </w:lvl>
+    <w:lvl w:ilvl="2" w:tplc="400A001B" w:tentative="1">
+      <w:start w:val="1"/>
+      <w:numFmt w:val="lowerRoman"/>
+      <w:lvlText w:val="%3."/>
+      <w:lvlJc w:val="right"/>
+      <w:pPr>
+        <w:ind w:left="2160" w:hanging="180"/>
+      </w:pPr>
+    </w:lvl>
+    <w:lvl w:ilvl="3" w:tplc="400A000F" w:tentative="1">
+      <w:start w:val="1"/>
+      <w:numFmt w:val="decimal"/>
+      <w:lvlText w:val="%4."/>
+      <w:lvlJc w:val="left"/>
+      <w:pPr>
+        <w:ind w:left="2880" w:hanging="360"/>
+      </w:pPr>
+    </w:lvl>
+    <w:lvl w:ilvl="4" w:tplc="400A0019" w:tentative="1">
+      <w:start w:val="1"/>
+      <w:numFmt w:val="lowerLetter"/>
+      <w:lvlText w:val="%5."/>
+      <w:lvlJc w:val="left"/>
+      <w:pPr>
+        <w:ind w:left="3600" w:hanging="360"/>
+      </w:pPr>
+    </w:lvl>
+    <w:lvl w:ilvl="5" w:tplc="400A001B" w:tentative="1">
+      <w:start w:val="1"/>
+      <w:numFmt w:val="lowerRoman"/>
+      <w:lvlText w:val="%6."/>
+      <w:lvlJc w:val="right"/>
+      <w:pPr>
+        <w:ind w:left="4320" w:hanging="180"/>
+      </w:pPr>
+    </w:lvl>
+    <w:lvl w:ilvl="6" w:tplc="400A000F" w:tentative="1">
+      <w:start w:val="1"/>
+      <w:numFmt w:val="decimal"/>
+      <w:lvlText w:val="%7."/>
+      <w:lvlJc w:val="left"/>
+      <w:pPr>
+        <w:ind w:left="5040" w:hanging="360"/>
+      </w:pPr>
+    </w:lvl>
+    <w:lvl w:ilvl="7" w:tplc="400A0019" w:tentative="1">
+      <w:start w:val="1"/>
+      <w:numFmt w:val="lowerLetter"/>
+      <w:lvlText w:val="%8."/>
+      <w:lvlJc w:val="left"/>
+      <w:pPr>
+        <w:ind w:left="5760" w:hanging="360"/>
+      </w:pPr>
+    </w:lvl>
+    <w:lvl w:ilvl="8" w:tplc="400A001B" w:tentative="1">
+      <w:start w:val="1"/>
+      <w:numFmt w:val="lowerRoman"/>
+      <w:lvlText w:val="%9."/>
+      <w:lvlJc w:val="right"/>
+      <w:pPr>
+        <w:ind w:left="6480" w:hanging="180"/>
+      </w:pPr>
+    </w:lvl>
+  </w:abstractNum>
+  <w:abstractNum w:abstractNumId="7" w15:restartNumberingAfterBreak="0">
+    <w:nsid w:val="5363436B"/>
+    <w:multiLevelType w:val="hybridMultilevel"/>
+    <w:tmpl w:val="3D02ED42"/>
+    <w:lvl w:ilvl="0" w:tplc="400A0001">
+      <w:start w:val="1"/>
+      <w:numFmt w:val="bullet"/>
+      <w:lvlText w:val=""/>
+      <w:lvlJc w:val="left"/>
+      <w:pPr>
+        <w:ind w:left="720" w:hanging="360"/>
+      </w:pPr>
+      <w:rPr>
+        <w:rFonts w:ascii="Symbol" w:hAnsi="Symbol" w:hint="default"/>
+      </w:rPr>
+    </w:lvl>
+    <w:lvl w:ilvl="1" w:tplc="400A0003" w:tentative="1">
+      <w:start w:val="1"/>
+      <w:numFmt w:val="bullet"/>
+      <w:lvlText w:val="o"/>
+      <w:lvlJc w:val="left"/>
+      <w:pPr>
+        <w:ind w:left="1440" w:hanging="360"/>
+      </w:pPr>
+      <w:rPr>
+        <w:rFonts w:ascii="Courier New" w:hAnsi="Courier New" w:cs="Courier New" w:hint="default"/>
+      </w:rPr>
+    </w:lvl>
+    <w:lvl w:ilvl="2" w:tplc="400A0005" w:tentative="1">
+      <w:start w:val="1"/>
+      <w:numFmt w:val="bullet"/>
+      <w:lvlText w:val=""/>
+      <w:lvlJc w:val="left"/>
+      <w:pPr>
+        <w:ind w:left="2160" w:hanging="360"/>
+      </w:pPr>
+      <w:rPr>
+        <w:rFonts w:ascii="Wingdings" w:hAnsi="Wingdings" w:hint="default"/>
+      </w:rPr>
+    </w:lvl>
+    <w:lvl w:ilvl="3" w:tplc="400A0001" w:tentative="1">
+      <w:start w:val="1"/>
+      <w:numFmt w:val="bullet"/>
+      <w:lvlText w:val=""/>
+      <w:lvlJc w:val="left"/>
+      <w:pPr>
+        <w:ind w:left="2880" w:hanging="360"/>
+      </w:pPr>
+      <w:rPr>
+        <w:rFonts w:ascii="Symbol" w:hAnsi="Symbol" w:hint="default"/>
+      </w:rPr>
+    </w:lvl>
+    <w:lvl w:ilvl="4" w:tplc="400A0003" w:tentative="1">
+      <w:start w:val="1"/>
+      <w:numFmt w:val="bullet"/>
+      <w:lvlText w:val="o"/>
+      <w:lvlJc w:val="left"/>
+      <w:pPr>
+        <w:ind w:left="3600" w:hanging="360"/>
+      </w:pPr>
+      <w:rPr>
+        <w:rFonts w:ascii="Courier New" w:hAnsi="Courier New" w:cs="Courier New" w:hint="default"/>
+      </w:rPr>
+    </w:lvl>
+    <w:lvl w:ilvl="5" w:tplc="400A0005" w:tentative="1">
+      <w:start w:val="1"/>
+      <w:numFmt w:val="bullet"/>
+      <w:lvlText w:val=""/>
+      <w:lvlJc w:val="left"/>
+      <w:pPr>
+        <w:ind w:left="4320" w:hanging="360"/>
+      </w:pPr>
+      <w:rPr>
+        <w:rFonts w:ascii="Wingdings" w:hAnsi="Wingdings" w:hint="default"/>
+      </w:rPr>
+    </w:lvl>
+    <w:lvl w:ilvl="6" w:tplc="400A0001" w:tentative="1">
+      <w:start w:val="1"/>
+      <w:numFmt w:val="bullet"/>
+      <w:lvlText w:val=""/>
+      <w:lvlJc w:val="left"/>
+      <w:pPr>
+        <w:ind w:left="5040" w:hanging="360"/>
+      </w:pPr>
+      <w:rPr>
+        <w:rFonts w:ascii="Symbol" w:hAnsi="Symbol" w:hint="default"/>
+      </w:rPr>
+    </w:lvl>
+    <w:lvl w:ilvl="7" w:tplc="400A0003" w:tentative="1">
+      <w:start w:val="1"/>
+      <w:numFmt w:val="bullet"/>
+      <w:lvlText w:val="o"/>
+      <w:lvlJc w:val="left"/>
+      <w:pPr>
+        <w:ind w:left="5760" w:hanging="360"/>
+      </w:pPr>
+      <w:rPr>
+        <w:rFonts w:ascii="Courier New" w:hAnsi="Courier New" w:cs="Courier New" w:hint="default"/>
+      </w:rPr>
+    </w:lvl>
+    <w:lvl w:ilvl="8" w:tplc="400A0005" w:tentative="1">
+      <w:start w:val="1"/>
+      <w:numFmt w:val="bullet"/>
+      <w:lvlText w:val=""/>
+      <w:lvlJc w:val="left"/>
+      <w:pPr>
+        <w:ind w:left="6480" w:hanging="360"/>
+      </w:pPr>
+      <w:rPr>
+        <w:rFonts w:ascii="Wingdings" w:hAnsi="Wingdings" w:hint="default"/>
+      </w:rPr>
+    </w:lvl>
+  </w:abstractNum>
+  <w:abstractNum w:abstractNumId="8" w15:restartNumberingAfterBreak="0">
     <w:nsid w:val="568D2577"/>
     <w:multiLevelType w:val="hybridMultilevel"/>
     <w:tmpl w:val="F35EE48A"/>
@@ -6214,17 +7851,210 @@
       </w:rPr>
     </w:lvl>
   </w:abstractNum>
+  <w:abstractNum w:abstractNumId="9" w15:restartNumberingAfterBreak="0">
+    <w:nsid w:val="624B1F64"/>
+    <w:multiLevelType w:val="hybridMultilevel"/>
+    <w:tmpl w:val="F5AC8E64"/>
+    <w:lvl w:ilvl="0" w:tplc="400A000F">
+      <w:start w:val="1"/>
+      <w:numFmt w:val="decimal"/>
+      <w:lvlText w:val="%1."/>
+      <w:lvlJc w:val="left"/>
+      <w:pPr>
+        <w:ind w:left="720" w:hanging="360"/>
+      </w:pPr>
+    </w:lvl>
+    <w:lvl w:ilvl="1" w:tplc="400A0019" w:tentative="1">
+      <w:start w:val="1"/>
+      <w:numFmt w:val="lowerLetter"/>
+      <w:lvlText w:val="%2."/>
+      <w:lvlJc w:val="left"/>
+      <w:pPr>
+        <w:ind w:left="1440" w:hanging="360"/>
+      </w:pPr>
+    </w:lvl>
+    <w:lvl w:ilvl="2" w:tplc="400A001B" w:tentative="1">
+      <w:start w:val="1"/>
+      <w:numFmt w:val="lowerRoman"/>
+      <w:lvlText w:val="%3."/>
+      <w:lvlJc w:val="right"/>
+      <w:pPr>
+        <w:ind w:left="2160" w:hanging="180"/>
+      </w:pPr>
+    </w:lvl>
+    <w:lvl w:ilvl="3" w:tplc="400A000F" w:tentative="1">
+      <w:start w:val="1"/>
+      <w:numFmt w:val="decimal"/>
+      <w:lvlText w:val="%4."/>
+      <w:lvlJc w:val="left"/>
+      <w:pPr>
+        <w:ind w:left="2880" w:hanging="360"/>
+      </w:pPr>
+    </w:lvl>
+    <w:lvl w:ilvl="4" w:tplc="400A0019" w:tentative="1">
+      <w:start w:val="1"/>
+      <w:numFmt w:val="lowerLetter"/>
+      <w:lvlText w:val="%5."/>
+      <w:lvlJc w:val="left"/>
+      <w:pPr>
+        <w:ind w:left="3600" w:hanging="360"/>
+      </w:pPr>
+    </w:lvl>
+    <w:lvl w:ilvl="5" w:tplc="400A001B" w:tentative="1">
+      <w:start w:val="1"/>
+      <w:numFmt w:val="lowerRoman"/>
+      <w:lvlText w:val="%6."/>
+      <w:lvlJc w:val="right"/>
+      <w:pPr>
+        <w:ind w:left="4320" w:hanging="180"/>
+      </w:pPr>
+    </w:lvl>
+    <w:lvl w:ilvl="6" w:tplc="400A000F" w:tentative="1">
+      <w:start w:val="1"/>
+      <w:numFmt w:val="decimal"/>
+      <w:lvlText w:val="%7."/>
+      <w:lvlJc w:val="left"/>
+      <w:pPr>
+        <w:ind w:left="5040" w:hanging="360"/>
+      </w:pPr>
+    </w:lvl>
+    <w:lvl w:ilvl="7" w:tplc="400A0019" w:tentative="1">
+      <w:start w:val="1"/>
+      <w:numFmt w:val="lowerLetter"/>
+      <w:lvlText w:val="%8."/>
+      <w:lvlJc w:val="left"/>
+      <w:pPr>
+        <w:ind w:left="5760" w:hanging="360"/>
+      </w:pPr>
+    </w:lvl>
+    <w:lvl w:ilvl="8" w:tplc="400A001B" w:tentative="1">
+      <w:start w:val="1"/>
+      <w:numFmt w:val="lowerRoman"/>
+      <w:lvlText w:val="%9."/>
+      <w:lvlJc w:val="right"/>
+      <w:pPr>
+        <w:ind w:left="6480" w:hanging="180"/>
+      </w:pPr>
+    </w:lvl>
+  </w:abstractNum>
+  <w:abstractNum w:abstractNumId="10" w15:restartNumberingAfterBreak="0">
+    <w:nsid w:val="70C45F16"/>
+    <w:multiLevelType w:val="hybridMultilevel"/>
+    <w:tmpl w:val="21949CF4"/>
+    <w:lvl w:ilvl="0" w:tplc="400A000F">
+      <w:start w:val="1"/>
+      <w:numFmt w:val="decimal"/>
+      <w:lvlText w:val="%1."/>
+      <w:lvlJc w:val="left"/>
+      <w:pPr>
+        <w:ind w:left="720" w:hanging="360"/>
+      </w:pPr>
+    </w:lvl>
+    <w:lvl w:ilvl="1" w:tplc="400A0019" w:tentative="1">
+      <w:start w:val="1"/>
+      <w:numFmt w:val="lowerLetter"/>
+      <w:lvlText w:val="%2."/>
+      <w:lvlJc w:val="left"/>
+      <w:pPr>
+        <w:ind w:left="1440" w:hanging="360"/>
+      </w:pPr>
+    </w:lvl>
+    <w:lvl w:ilvl="2" w:tplc="400A001B" w:tentative="1">
+      <w:start w:val="1"/>
+      <w:numFmt w:val="lowerRoman"/>
+      <w:lvlText w:val="%3."/>
+      <w:lvlJc w:val="right"/>
+      <w:pPr>
+        <w:ind w:left="2160" w:hanging="180"/>
+      </w:pPr>
+    </w:lvl>
+    <w:lvl w:ilvl="3" w:tplc="400A000F" w:tentative="1">
+      <w:start w:val="1"/>
+      <w:numFmt w:val="decimal"/>
+      <w:lvlText w:val="%4."/>
+      <w:lvlJc w:val="left"/>
+      <w:pPr>
+        <w:ind w:left="2880" w:hanging="360"/>
+      </w:pPr>
+    </w:lvl>
+    <w:lvl w:ilvl="4" w:tplc="400A0019" w:tentative="1">
+      <w:start w:val="1"/>
+      <w:numFmt w:val="lowerLetter"/>
+      <w:lvlText w:val="%5."/>
+      <w:lvlJc w:val="left"/>
+      <w:pPr>
+        <w:ind w:left="3600" w:hanging="360"/>
+      </w:pPr>
+    </w:lvl>
+    <w:lvl w:ilvl="5" w:tplc="400A001B" w:tentative="1">
+      <w:start w:val="1"/>
+      <w:numFmt w:val="lowerRoman"/>
+      <w:lvlText w:val="%6."/>
+      <w:lvlJc w:val="right"/>
+      <w:pPr>
+        <w:ind w:left="4320" w:hanging="180"/>
+      </w:pPr>
+    </w:lvl>
+    <w:lvl w:ilvl="6" w:tplc="400A000F" w:tentative="1">
+      <w:start w:val="1"/>
+      <w:numFmt w:val="decimal"/>
+      <w:lvlText w:val="%7."/>
+      <w:lvlJc w:val="left"/>
+      <w:pPr>
+        <w:ind w:left="5040" w:hanging="360"/>
+      </w:pPr>
+    </w:lvl>
+    <w:lvl w:ilvl="7" w:tplc="400A0019" w:tentative="1">
+      <w:start w:val="1"/>
+      <w:numFmt w:val="lowerLetter"/>
+      <w:lvlText w:val="%8."/>
+      <w:lvlJc w:val="left"/>
+      <w:pPr>
+        <w:ind w:left="5760" w:hanging="360"/>
+      </w:pPr>
+    </w:lvl>
+    <w:lvl w:ilvl="8" w:tplc="400A001B" w:tentative="1">
+      <w:start w:val="1"/>
+      <w:numFmt w:val="lowerRoman"/>
+      <w:lvlText w:val="%9."/>
+      <w:lvlJc w:val="right"/>
+      <w:pPr>
+        <w:ind w:left="6480" w:hanging="180"/>
+      </w:pPr>
+    </w:lvl>
+  </w:abstractNum>
   <w:num w:numId="1">
+    <w:abstractNumId w:val="2"/>
+  </w:num>
+  <w:num w:numId="2">
+    <w:abstractNumId w:val="3"/>
+  </w:num>
+  <w:num w:numId="3">
+    <w:abstractNumId w:val="8"/>
+  </w:num>
+  <w:num w:numId="4">
+    <w:abstractNumId w:val="4"/>
+  </w:num>
+  <w:num w:numId="5">
+    <w:abstractNumId w:val="7"/>
+  </w:num>
+  <w:num w:numId="6">
     <w:abstractNumId w:val="0"/>
   </w:num>
-  <w:num w:numId="2">
+  <w:num w:numId="7">
+    <w:abstractNumId w:val="10"/>
+  </w:num>
+  <w:num w:numId="8">
+    <w:abstractNumId w:val="5"/>
+  </w:num>
+  <w:num w:numId="9">
+    <w:abstractNumId w:val="6"/>
+  </w:num>
+  <w:num w:numId="10">
     <w:abstractNumId w:val="1"/>
   </w:num>
-  <w:num w:numId="3">
-    <w:abstractNumId w:val="3"/>
-  </w:num>
-  <w:num w:numId="4">
-    <w:abstractNumId w:val="2"/>
+  <w:num w:numId="11">
+    <w:abstractNumId w:val="9"/>
   </w:num>
 </w:numbering>
 </file>

</xml_diff>